<commit_message>
Lastenheft nach Bergmann kommis
</commit_message>
<xml_diff>
--- a/Projektleitfaden/Lastenheft/Lastenheft_AKF_MK_II_V3.docx
+++ b/Projektleitfaden/Lastenheft/Lastenheft_AKF_MK_II_V3.docx
@@ -7694,6 +7694,7 @@
       </w:r>
       <w:bookmarkEnd w:id="5"/>
     </w:p>
+    <w:p/>
     <w:p>
       <w:pPr>
         <w:rPr>
@@ -7851,6 +7852,13 @@
         <w:tab/>
         <w:t>Universal Serial Bus</w:t>
       </w:r>
+    </w:p>
+    <w:p>
+      <w:pPr>
+        <w:rPr>
+          <w:lang w:val="en-US"/>
+        </w:rPr>
+      </w:pPr>
     </w:p>
     <w:p>
       <w:pPr>
@@ -8327,6 +8335,7 @@
       <w:bookmarkStart w:id="8" w:name="_Toc43718294"/>
       <w:proofErr w:type="spellStart"/>
       <w:r>
+        <w:lastRenderedPageBreak/>
         <w:t>Reviewvermerke</w:t>
       </w:r>
       <w:bookmarkEnd w:id="8"/>
@@ -8339,7 +8348,6 @@
       </w:pPr>
       <w:bookmarkStart w:id="9" w:name="_Toc43718295"/>
       <w:r>
-        <w:lastRenderedPageBreak/>
         <w:t>Projektziele</w:t>
       </w:r>
       <w:bookmarkEnd w:id="9"/>
@@ -8402,7 +8410,6 @@
         <w:t xml:space="preserve"> sowie die Programmiersprache Python verwendet. </w:t>
       </w:r>
     </w:p>
-    <w:p/>
     <w:p>
       <w:pPr>
         <w:pStyle w:val="berschrift1"/>
@@ -8424,7 +8431,7 @@
       </w:r>
       <w:proofErr w:type="spellEnd"/>
       <w:r>
-        <w:t xml:space="preserve"> des ALF durch die vorhandene IMU Sensorik</w:t>
+        <w:t xml:space="preserve"> des ALF </w:t>
       </w:r>
       <w:bookmarkEnd w:id="15"/>
     </w:p>
@@ -8755,50 +8762,42 @@
     </w:p>
     <w:p>
       <w:r>
-        <w:t xml:space="preserve">Der berechnete Posenwinkel muss als Quaternion ausgegeben werden, um einen Winkelsprung von z.B. -180° auf 180° zu vermeiden. Der </w:t>
+        <w:t>Der berechnete Posenwinkel muss als Quaternion ausgegeben werden, um einen Winkelsprung von z.B. -180° auf 180° zu vermeiden.</w:t>
+      </w:r>
+    </w:p>
+    <w:p>
+      <w:pPr>
+        <w:pStyle w:val="berschrift3"/>
+      </w:pPr>
+      <w:bookmarkStart w:id="19" w:name="_Toc43718303"/>
+      <w:r>
+        <w:t>Testhinweise</w:t>
+      </w:r>
+      <w:bookmarkEnd w:id="19"/>
+    </w:p>
+    <w:p>
+      <w:r>
+        <w:t xml:space="preserve">Der berechnete Posenwinkel kann mit der </w:t>
       </w:r>
       <w:proofErr w:type="spellStart"/>
       <w:r>
-        <w:t>Raspberry</w:t>
+        <w:t>Posenwinkelschätzung</w:t>
       </w:r>
       <w:proofErr w:type="spellEnd"/>
       <w:r>
-        <w:t xml:space="preserve"> Pi wurde bereits außerhalb des Towers angebracht, jedoch bestehen weiterhin ein Risiko von verfälschten Sensordaten durch die Umgebung.</w:t>
+        <w:t xml:space="preserve"> des SLAM-Algorithmus verglichen werden.</w:t>
+      </w:r>
+      <w:r>
+        <w:t xml:space="preserve"> </w:t>
+      </w:r>
+      <w:r>
+        <w:t>Die Tests müssen auf abgesperrten Terrain durchgeführt werden um keine Personen zu gefährden.</w:t>
       </w:r>
     </w:p>
     <w:p>
       <w:pPr>
         <w:pStyle w:val="berschrift3"/>
       </w:pPr>
-      <w:bookmarkStart w:id="19" w:name="_Toc43718303"/>
-      <w:r>
-        <w:t>Testhinweise</w:t>
-      </w:r>
-      <w:bookmarkEnd w:id="19"/>
-    </w:p>
-    <w:p>
-      <w:r>
-        <w:t xml:space="preserve">Der berechnete Posenwinkel kann mit der </w:t>
-      </w:r>
-      <w:proofErr w:type="spellStart"/>
-      <w:r>
-        <w:t>Posenwinkelschätzung</w:t>
-      </w:r>
-      <w:proofErr w:type="spellEnd"/>
-      <w:r>
-        <w:t xml:space="preserve"> des SLAM-Algorithmus verglichen werden.</w:t>
-      </w:r>
-      <w:r>
-        <w:t xml:space="preserve"> </w:t>
-      </w:r>
-      <w:r>
-        <w:t>Die Tests müssen auf abgesperrten Terrain durchgeführt werden um keine Personen zu gefährden.</w:t>
-      </w:r>
-    </w:p>
-    <w:p>
-      <w:pPr>
-        <w:pStyle w:val="berschrift3"/>
-      </w:pPr>
       <w:bookmarkStart w:id="20" w:name="_Toc43718304"/>
       <w:r>
         <w:t>Grobschätzung des Aufwands</w:t>
@@ -8817,6 +8816,7 @@
       </w:pPr>
       <w:bookmarkStart w:id="21" w:name="_Toc43718305"/>
       <w:r>
+        <w:lastRenderedPageBreak/>
         <w:t>Kartographierung der Umgebung mit Bewegungsvorgabe durch den Benutzer</w:t>
       </w:r>
       <w:bookmarkEnd w:id="21"/>
@@ -9364,13 +9364,7 @@
               <w:rPr>
                 <w:rFonts w:ascii="Cambria Math" w:hAnsi="Cambria Math"/>
               </w:rPr>
-              <m:t>x</m:t>
-            </m:r>
-            <m:r>
-              <w:rPr>
-                <w:rFonts w:ascii="Cambria Math" w:hAnsi="Cambria Math"/>
-              </w:rPr>
-              <m:t>1</m:t>
+              <m:t>x1</m:t>
             </m:r>
           </m:e>
         </m:d>
@@ -9378,19 +9372,7 @@
           <w:rPr>
             <w:rFonts w:ascii="Cambria Math" w:hAnsi="Cambria Math"/>
           </w:rPr>
-          <m:t xml:space="preserve">= </m:t>
-        </m:r>
-        <m:r>
-          <w:rPr>
-            <w:rFonts w:ascii="Cambria Math" w:hAnsi="Cambria Math"/>
-          </w:rPr>
-          <m:t>±</m:t>
-        </m:r>
-        <m:r>
-          <w:rPr>
-            <w:rFonts w:ascii="Cambria Math" w:hAnsi="Cambria Math"/>
-          </w:rPr>
-          <m:t xml:space="preserve">0,168 x1+ 87 </m:t>
+          <m:t xml:space="preserve">= ±0,168 x1+ 87 </m:t>
         </m:r>
         <m:r>
           <m:rPr>
@@ -9410,26 +9392,7 @@
           <w:rPr>
             <w:rFonts w:ascii="Cambria Math" w:hAnsi="Cambria Math"/>
           </w:rPr>
-          <m:t>mit</m:t>
-        </m:r>
-        <m:r>
-          <w:rPr>
-            <w:rFonts w:ascii="Cambria Math" w:hAnsi="Cambria Math"/>
-          </w:rPr>
-          <w:tab/>
-          <m:t xml:space="preserve">  </m:t>
-        </m:r>
-        <m:r>
-          <w:rPr>
-            <w:rFonts w:ascii="Cambria Math" w:hAnsi="Cambria Math"/>
-          </w:rPr>
-          <m:t>6</m:t>
-        </m:r>
-        <m:r>
-          <w:rPr>
-            <w:rFonts w:ascii="Cambria Math" w:hAnsi="Cambria Math"/>
-          </w:rPr>
-          <m:t>0</m:t>
+          <m:t>mit  60</m:t>
         </m:r>
         <m:r>
           <m:rPr>
@@ -9499,13 +9462,7 @@
               <w:rPr>
                 <w:rFonts w:ascii="Cambria Math" w:hAnsi="Cambria Math"/>
               </w:rPr>
-              <m:t>x</m:t>
-            </m:r>
-            <m:r>
-              <w:rPr>
-                <w:rFonts w:ascii="Cambria Math" w:hAnsi="Cambria Math"/>
-              </w:rPr>
-              <m:t>2</m:t>
+              <m:t>x2</m:t>
             </m:r>
           </m:e>
         </m:d>
@@ -9513,37 +9470,7 @@
           <w:rPr>
             <w:rFonts w:ascii="Cambria Math" w:hAnsi="Cambria Math"/>
           </w:rPr>
-          <m:t xml:space="preserve">= </m:t>
-        </m:r>
-        <m:r>
-          <w:rPr>
-            <w:rFonts w:ascii="Cambria Math" w:hAnsi="Cambria Math"/>
-          </w:rPr>
-          <m:t>±</m:t>
-        </m:r>
-        <m:r>
-          <w:rPr>
-            <w:rFonts w:ascii="Cambria Math" w:hAnsi="Cambria Math"/>
-          </w:rPr>
-          <m:t>0,168</m:t>
-        </m:r>
-        <m:r>
-          <w:rPr>
-            <w:rFonts w:ascii="Cambria Math" w:hAnsi="Cambria Math"/>
-          </w:rPr>
-          <m:t xml:space="preserve"> x</m:t>
-        </m:r>
-        <m:r>
-          <w:rPr>
-            <w:rFonts w:ascii="Cambria Math" w:hAnsi="Cambria Math"/>
-          </w:rPr>
-          <m:t>2</m:t>
-        </m:r>
-        <m:r>
-          <w:rPr>
-            <w:rFonts w:ascii="Cambria Math" w:hAnsi="Cambria Math"/>
-          </w:rPr>
-          <m:t xml:space="preserve">+ 87 </m:t>
+          <m:t xml:space="preserve">= ±0,168 x2+ 87 </m:t>
         </m:r>
         <m:r>
           <m:rPr>
@@ -9563,26 +9490,7 @@
           <w:rPr>
             <w:rFonts w:ascii="Cambria Math" w:hAnsi="Cambria Math"/>
           </w:rPr>
-          <m:t>mit</m:t>
-        </m:r>
-        <m:r>
-          <w:rPr>
-            <w:rFonts w:ascii="Cambria Math" w:hAnsi="Cambria Math"/>
-          </w:rPr>
-          <w:tab/>
-          <m:t xml:space="preserve">  </m:t>
-        </m:r>
-        <m:r>
-          <w:rPr>
-            <w:rFonts w:ascii="Cambria Math" w:hAnsi="Cambria Math"/>
-          </w:rPr>
-          <m:t>6</m:t>
-        </m:r>
-        <m:r>
-          <w:rPr>
-            <w:rFonts w:ascii="Cambria Math" w:hAnsi="Cambria Math"/>
-          </w:rPr>
-          <m:t>0</m:t>
+          <m:t>mit  60</m:t>
         </m:r>
         <m:r>
           <m:rPr>
@@ -9597,19 +9505,7 @@
           <w:rPr>
             <w:rFonts w:ascii="Cambria Math" w:hAnsi="Cambria Math"/>
           </w:rPr>
-          <m:t>&lt;x</m:t>
-        </m:r>
-        <m:r>
-          <w:rPr>
-            <w:rFonts w:ascii="Cambria Math" w:hAnsi="Cambria Math"/>
-          </w:rPr>
-          <m:t>2</m:t>
-        </m:r>
-        <m:r>
-          <w:rPr>
-            <w:rFonts w:ascii="Cambria Math" w:hAnsi="Cambria Math"/>
-          </w:rPr>
-          <m:t xml:space="preserve">&lt;470 </m:t>
+          <m:t xml:space="preserve">&lt;x2&lt;470 </m:t>
         </m:r>
         <m:r>
           <m:rPr>
@@ -9803,17 +9699,55 @@
         <w:t>: Draufsicht des ALF. Der Bereich in welchem Objekte erkannt werden müssen, ist Skizzenhaft dargestellt.</w:t>
       </w:r>
     </w:p>
-    <w:bookmarkEnd w:id="23"/>
-    <w:p/>
+    <w:p>
+      <w:bookmarkStart w:id="24" w:name="OLE_LINK12"/>
+      <w:bookmarkStart w:id="25" w:name="OLE_LINK13"/>
+      <w:bookmarkEnd w:id="23"/>
+      <w:r>
+        <w:t>Die Maße</w:t>
+      </w:r>
+      <w:r>
+        <w:t xml:space="preserve"> zwischen erkannten, </w:t>
+      </w:r>
+      <w:r>
+        <w:t xml:space="preserve">in statischer Karte eingetragenen </w:t>
+      </w:r>
+      <w:r>
+        <w:t xml:space="preserve">Objekten </w:t>
+      </w:r>
+      <w:r>
+        <w:t>und in den dazugehörigen realen Objekten</w:t>
+      </w:r>
+      <w:r>
+        <w:t xml:space="preserve"> </w:t>
+      </w:r>
+      <w:r>
+        <w:t xml:space="preserve">dürfen sich bis zu </w:t>
+      </w:r>
+      <m:oMath>
+        <m:r>
+          <w:rPr>
+            <w:rFonts w:ascii="Cambria Math" w:hAnsi="Cambria Math"/>
+          </w:rPr>
+          <m:t>±10</m:t>
+        </m:r>
+      </m:oMath>
+      <w:r>
+        <w:t xml:space="preserve"> cm unterscheiden.</w:t>
+      </w:r>
+    </w:p>
     <w:p>
       <w:pPr>
         <w:pStyle w:val="berschrift3"/>
       </w:pPr>
-      <w:bookmarkStart w:id="24" w:name="_Toc43718307"/>
-      <w:r>
+      <w:bookmarkStart w:id="26" w:name="_Toc43718307"/>
+      <w:bookmarkEnd w:id="24"/>
+      <w:bookmarkEnd w:id="25"/>
+      <w:r>
+        <w:lastRenderedPageBreak/>
         <w:t>Wechselwirkungen</w:t>
       </w:r>
-      <w:bookmarkEnd w:id="24"/>
+      <w:bookmarkEnd w:id="26"/>
     </w:p>
     <w:p>
       <w:r>
@@ -9824,26 +9758,29 @@
       <w:pPr>
         <w:pStyle w:val="berschrift3"/>
       </w:pPr>
-      <w:bookmarkStart w:id="25" w:name="_Toc43718308"/>
+      <w:bookmarkStart w:id="27" w:name="_Toc43718308"/>
       <w:r>
         <w:t>Risiken</w:t>
       </w:r>
-      <w:bookmarkEnd w:id="25"/>
+      <w:bookmarkEnd w:id="27"/>
     </w:p>
     <w:p>
       <w:r>
         <w:t>Da es sich um ein Konzeptfahrzeug handelt, kann es zu unvorhergesehenen Planen und Abfahren von Trajektorien kommen.</w:t>
       </w:r>
+      <w:r>
+        <w:t xml:space="preserve"> Reflektionen von Oberflächen können zu Messfehlern führen.</w:t>
+      </w:r>
     </w:p>
     <w:p>
       <w:pPr>
         <w:pStyle w:val="berschrift3"/>
       </w:pPr>
-      <w:bookmarkStart w:id="26" w:name="_Toc43718309"/>
+      <w:bookmarkStart w:id="28" w:name="_Toc43718309"/>
       <w:r>
         <w:t>Testhinweise</w:t>
       </w:r>
-      <w:bookmarkEnd w:id="26"/>
+      <w:bookmarkEnd w:id="28"/>
     </w:p>
     <w:p>
       <w:r>
@@ -9902,31 +9839,31 @@
       <w:pPr>
         <w:pStyle w:val="berschrift3"/>
       </w:pPr>
-      <w:bookmarkStart w:id="27" w:name="_Toc43718310"/>
+      <w:bookmarkStart w:id="29" w:name="_Toc43718310"/>
       <w:r>
         <w:t>Grobschätzung des Aufwands</w:t>
       </w:r>
-      <w:bookmarkEnd w:id="27"/>
-    </w:p>
-    <w:p>
-      <w:bookmarkStart w:id="28" w:name="OLE_LINK7"/>
+      <w:bookmarkEnd w:id="29"/>
+    </w:p>
+    <w:p>
+      <w:bookmarkStart w:id="30" w:name="OLE_LINK7"/>
       <w:r>
         <w:t>Gering.</w:t>
       </w:r>
     </w:p>
-    <w:bookmarkEnd w:id="28"/>
+    <w:bookmarkEnd w:id="30"/>
     <w:p/>
     <w:p>
       <w:pPr>
         <w:pStyle w:val="berschrift2"/>
       </w:pPr>
-      <w:bookmarkStart w:id="29" w:name="_Toc1394442"/>
-      <w:bookmarkStart w:id="30" w:name="_Toc43718311"/>
+      <w:bookmarkStart w:id="31" w:name="_Toc1394442"/>
+      <w:bookmarkStart w:id="32" w:name="_Toc43718311"/>
       <w:r>
         <w:t>Kartographieren der Umgebung ohne Bewegungsvorgabe durch den Benutzer</w:t>
       </w:r>
-      <w:bookmarkEnd w:id="29"/>
-      <w:bookmarkEnd w:id="30"/>
+      <w:bookmarkEnd w:id="31"/>
+      <w:bookmarkEnd w:id="32"/>
     </w:p>
     <w:tbl>
       <w:tblPr>
@@ -10120,20 +10057,20 @@
       <w:pPr>
         <w:pStyle w:val="berschrift3"/>
       </w:pPr>
-      <w:bookmarkStart w:id="31" w:name="_Toc1394443"/>
-      <w:bookmarkStart w:id="32" w:name="_Toc43718312"/>
+      <w:bookmarkStart w:id="33" w:name="_Toc1394443"/>
+      <w:bookmarkStart w:id="34" w:name="_Toc43718312"/>
       <w:r>
         <w:t>Beschreibung</w:t>
       </w:r>
-      <w:bookmarkEnd w:id="31"/>
-      <w:bookmarkEnd w:id="32"/>
+      <w:bookmarkEnd w:id="33"/>
+      <w:bookmarkEnd w:id="34"/>
     </w:p>
     <w:p>
       <w:r>
         <w:t xml:space="preserve">Das ALF muss seine Umgebung ohne Bewegungsvorgabe durch den Benutzer Kartographieren können. </w:t>
       </w:r>
-      <w:bookmarkStart w:id="33" w:name="_Toc1394444"/>
-      <w:bookmarkStart w:id="34" w:name="_Toc43718313"/>
+      <w:bookmarkStart w:id="35" w:name="_Toc1394444"/>
+      <w:bookmarkStart w:id="36" w:name="_Toc43718313"/>
       <w:r>
         <w:t xml:space="preserve">Objekte die erkannt werden müssen, haben eine Breite von mindestens 1 cm und befinden sich in den von den Distanzen </w:t>
       </w:r>
@@ -10390,14 +10327,7 @@
           <w:rPr>
             <w:rFonts w:ascii="Cambria Math" w:hAnsi="Cambria Math"/>
           </w:rPr>
-          <m:t>mit</m:t>
-        </m:r>
-        <m:r>
-          <w:rPr>
-            <w:rFonts w:ascii="Cambria Math" w:hAnsi="Cambria Math"/>
-          </w:rPr>
-          <w:tab/>
-          <m:t xml:space="preserve">  60</m:t>
+          <m:t>mit  60</m:t>
         </m:r>
         <m:r>
           <m:rPr>
@@ -10495,14 +10425,7 @@
           <w:rPr>
             <w:rFonts w:ascii="Cambria Math" w:hAnsi="Cambria Math"/>
           </w:rPr>
-          <m:t>mit</m:t>
-        </m:r>
-        <m:r>
-          <w:rPr>
-            <w:rFonts w:ascii="Cambria Math" w:hAnsi="Cambria Math"/>
-          </w:rPr>
-          <w:tab/>
-          <m:t xml:space="preserve">  60</m:t>
+          <m:t>mit  60</m:t>
         </m:r>
         <m:r>
           <m:rPr>
@@ -10599,54 +10522,44 @@
       <w:r>
         <w:t xml:space="preserve">Abbildung </w:t>
       </w:r>
-      <w:r>
-        <w:fldChar w:fldCharType="begin"/>
-      </w:r>
-      <w:r>
-        <w:instrText xml:space="preserve"> SEQ Abbildung \* ARABIC </w:instrText>
-      </w:r>
-      <w:r>
-        <w:fldChar w:fldCharType="separate"/>
-      </w:r>
+      <w:fldSimple w:instr=" SEQ Abbildung \* ARABIC ">
+        <w:r>
+          <w:rPr>
+            <w:noProof/>
+          </w:rPr>
+          <w:t>3</w:t>
+        </w:r>
+      </w:fldSimple>
+      <w:r>
+        <w:t>: Seitenansicht des ALF. Der Bereich in welchem Objekte erkannt werden müssen, ist Skizzenhaft dargestellt</w:t>
+      </w:r>
+    </w:p>
+    <w:p>
+      <w:r>
+        <w:t xml:space="preserve">Die Breite der Bereiche wird durch einen Öffnungswinkel von </w:t>
+      </w:r>
+      <m:oMath>
+        <m:r>
+          <w:rPr>
+            <w:rFonts w:ascii="Cambria Math" w:hAnsi="Cambria Math"/>
+          </w:rPr>
+          <m:t>±35°</m:t>
+        </m:r>
+      </m:oMath>
+      <w:r>
+        <w:t xml:space="preserve"> bzgl. der sagittalen Achse des Fahrzeugs vorgegeben. Die Bereiche in denen Objekte erkannt werden sind schemenhaft in Abbildung 1 und 2 zu sehen.</w:t>
+      </w:r>
+    </w:p>
+    <w:p>
+      <w:pPr>
+        <w:keepNext/>
+        <w:jc w:val="center"/>
+      </w:pPr>
       <w:r>
         <w:rPr>
           <w:noProof/>
         </w:rPr>
-        <w:t>3</w:t>
-      </w:r>
-      <w:r>
-        <w:fldChar w:fldCharType="end"/>
-      </w:r>
-      <w:r>
-        <w:t>: Seitenansicht des ALF. Der Bereich in welchem Objekte erkannt werden müssen, ist Skizzenhaft dargestellt</w:t>
-      </w:r>
-    </w:p>
-    <w:p>
-      <w:r>
         <w:lastRenderedPageBreak/>
-        <w:t xml:space="preserve">Die Breite der Bereiche wird durch einen Öffnungswinkel von </w:t>
-      </w:r>
-      <m:oMath>
-        <m:r>
-          <w:rPr>
-            <w:rFonts w:ascii="Cambria Math" w:hAnsi="Cambria Math"/>
-          </w:rPr>
-          <m:t>±35°</m:t>
-        </m:r>
-      </m:oMath>
-      <w:r>
-        <w:t xml:space="preserve"> bzgl. der sagittalen Achse des Fahrzeugs vorgegeben. Die Bereiche in denen Objekte erkannt werden sind schemenhaft in Abbildung 1 und 2 zu sehen.</w:t>
-      </w:r>
-    </w:p>
-    <w:p>
-      <w:pPr>
-        <w:keepNext/>
-        <w:jc w:val="center"/>
-      </w:pPr>
-      <w:r>
-        <w:rPr>
-          <w:noProof/>
-        </w:rPr>
         <w:drawing>
           <wp:inline distT="0" distB="0" distL="0" distR="0" wp14:anchorId="3C3EE17D" wp14:editId="535D4D01">
             <wp:extent cx="4836209" cy="1870768"/>
@@ -10704,72 +10617,84 @@
       <w:r>
         <w:t xml:space="preserve">Abbildung </w:t>
       </w:r>
-      <w:r>
-        <w:fldChar w:fldCharType="begin"/>
-      </w:r>
-      <w:r>
-        <w:instrText xml:space="preserve"> SEQ Abbildung \* ARABIC </w:instrText>
-      </w:r>
-      <w:r>
-        <w:fldChar w:fldCharType="separate"/>
-      </w:r>
-      <w:r>
-        <w:rPr>
-          <w:noProof/>
-        </w:rPr>
-        <w:t>4</w:t>
-      </w:r>
-      <w:r>
-        <w:fldChar w:fldCharType="end"/>
-      </w:r>
+      <w:fldSimple w:instr=" SEQ Abbildung \* ARABIC ">
+        <w:r>
+          <w:rPr>
+            <w:noProof/>
+          </w:rPr>
+          <w:t>4</w:t>
+        </w:r>
+      </w:fldSimple>
       <w:r>
         <w:t>: Draufsicht des ALF. Der Bereich in welchem Objekte erkannt werden müssen, ist Skizzenhaft dargestellt.</w:t>
       </w:r>
     </w:p>
     <w:p>
       <w:r>
+        <w:t xml:space="preserve">Die Maße zwischen erkannten, in statischer Karte eingetragenen Objekten und in den dazugehörigen realen Objekten dürfen sich bis zu </w:t>
+      </w:r>
+      <m:oMath>
+        <m:r>
+          <w:rPr>
+            <w:rFonts w:ascii="Cambria Math" w:hAnsi="Cambria Math"/>
+          </w:rPr>
+          <m:t>±10</m:t>
+        </m:r>
+      </m:oMath>
+      <w:r>
+        <w:t xml:space="preserve"> cm unterscheiden.</w:t>
+      </w:r>
+    </w:p>
+    <w:p>
+      <w:pPr>
+        <w:pStyle w:val="berschrift1111"/>
+      </w:pPr>
+      <w:r>
         <w:t>Wechselwirkungen</w:t>
-      </w:r>
-      <w:bookmarkEnd w:id="33"/>
-      <w:bookmarkEnd w:id="34"/>
-    </w:p>
-    <w:p>
-      <w:r>
-        <w:t xml:space="preserve">Keine. </w:t>
-      </w:r>
-    </w:p>
-    <w:p>
-      <w:pPr>
-        <w:pStyle w:val="berschrift3"/>
-      </w:pPr>
-      <w:bookmarkStart w:id="35" w:name="_Toc1394445"/>
-      <w:bookmarkStart w:id="36" w:name="_Toc43718314"/>
-      <w:r>
-        <w:t>Risiken</w:t>
       </w:r>
       <w:bookmarkEnd w:id="35"/>
       <w:bookmarkEnd w:id="36"/>
     </w:p>
     <w:p>
-      <w:bookmarkStart w:id="37" w:name="OLE_LINK18"/>
-      <w:bookmarkStart w:id="38" w:name="OLE_LINK19"/>
-      <w:r>
-        <w:t>Da es sich um ein Konzeptfahrzeug handelt, kann es zu unvorhergesehenen Planen und Abfahren von Trajektorien kommen.</w:t>
+      <w:r>
+        <w:t xml:space="preserve">Keine. </w:t>
       </w:r>
     </w:p>
     <w:p>
       <w:pPr>
         <w:pStyle w:val="berschrift3"/>
       </w:pPr>
-      <w:bookmarkStart w:id="39" w:name="_Toc1394446"/>
-      <w:bookmarkStart w:id="40" w:name="_Toc43718315"/>
+      <w:bookmarkStart w:id="37" w:name="_Toc1394445"/>
+      <w:bookmarkStart w:id="38" w:name="_Toc43718314"/>
+      <w:r>
+        <w:t>Risiken</w:t>
+      </w:r>
       <w:bookmarkEnd w:id="37"/>
       <w:bookmarkEnd w:id="38"/>
-      <w:r>
-        <w:t>Testhinweise</w:t>
-      </w:r>
+    </w:p>
+    <w:p>
+      <w:bookmarkStart w:id="39" w:name="OLE_LINK18"/>
+      <w:bookmarkStart w:id="40" w:name="OLE_LINK19"/>
+      <w:r>
+        <w:t>Da es sich um ein Konzeptfahrzeug handelt, kann es zu unvorhergesehenen Planen und Abfahren von Trajektorien kommen.</w:t>
+      </w:r>
+      <w:r>
+        <w:t xml:space="preserve"> Reflektionen von Oberflächen können zu Messfehlern führen.</w:t>
+      </w:r>
+    </w:p>
+    <w:p>
+      <w:pPr>
+        <w:pStyle w:val="berschrift3"/>
+      </w:pPr>
+      <w:bookmarkStart w:id="41" w:name="_Toc1394446"/>
+      <w:bookmarkStart w:id="42" w:name="_Toc43718315"/>
       <w:bookmarkEnd w:id="39"/>
       <w:bookmarkEnd w:id="40"/>
+      <w:r>
+        <w:t>Testhinweise</w:t>
+      </w:r>
+      <w:bookmarkEnd w:id="41"/>
+      <w:bookmarkEnd w:id="42"/>
     </w:p>
     <w:p>
       <w:r>
@@ -10817,13 +10742,13 @@
       <w:pPr>
         <w:pStyle w:val="berschrift3"/>
       </w:pPr>
-      <w:bookmarkStart w:id="41" w:name="_Toc1394447"/>
-      <w:bookmarkStart w:id="42" w:name="_Toc43718316"/>
+      <w:bookmarkStart w:id="43" w:name="_Toc1394447"/>
+      <w:bookmarkStart w:id="44" w:name="_Toc43718316"/>
       <w:r>
         <w:t>Grobschätzung des Aufwands</w:t>
       </w:r>
-      <w:bookmarkEnd w:id="41"/>
-      <w:bookmarkEnd w:id="42"/>
+      <w:bookmarkEnd w:id="43"/>
+      <w:bookmarkEnd w:id="44"/>
     </w:p>
     <w:p>
       <w:r>
@@ -10835,11 +10760,11 @@
       <w:pPr>
         <w:pStyle w:val="berschrift2"/>
       </w:pPr>
-      <w:bookmarkStart w:id="43" w:name="_Toc43718317"/>
+      <w:bookmarkStart w:id="45" w:name="_Toc43718317"/>
       <w:r>
         <w:t>Erhöhung der Stufe für Autonomes Fahren</w:t>
       </w:r>
-      <w:bookmarkEnd w:id="43"/>
+      <w:bookmarkEnd w:id="45"/>
     </w:p>
     <w:tbl>
       <w:tblPr>
@@ -11078,11 +11003,11 @@
       <w:pPr>
         <w:pStyle w:val="berschrift3"/>
       </w:pPr>
-      <w:bookmarkStart w:id="44" w:name="_Toc43718318"/>
+      <w:bookmarkStart w:id="46" w:name="_Toc43718318"/>
       <w:r>
         <w:t>Beschreibung</w:t>
       </w:r>
-      <w:bookmarkEnd w:id="44"/>
+      <w:bookmarkEnd w:id="46"/>
     </w:p>
     <w:p>
       <w:r>
@@ -11187,11 +11112,11 @@
       <w:pPr>
         <w:pStyle w:val="berschrift3"/>
       </w:pPr>
-      <w:bookmarkStart w:id="45" w:name="_Toc43718319"/>
+      <w:bookmarkStart w:id="47" w:name="_Toc43718319"/>
       <w:r>
         <w:t>Wechselwirkungen</w:t>
       </w:r>
-      <w:bookmarkEnd w:id="45"/>
+      <w:bookmarkEnd w:id="47"/>
     </w:p>
     <w:p>
       <w:r>
@@ -11202,11 +11127,11 @@
       <w:pPr>
         <w:pStyle w:val="berschrift3"/>
       </w:pPr>
-      <w:bookmarkStart w:id="46" w:name="_Toc43718320"/>
+      <w:bookmarkStart w:id="48" w:name="_Toc43718320"/>
       <w:r>
         <w:t>Risiken</w:t>
       </w:r>
-      <w:bookmarkEnd w:id="46"/>
+      <w:bookmarkEnd w:id="48"/>
     </w:p>
     <w:p>
       <w:r>
@@ -11217,11 +11142,11 @@
       <w:pPr>
         <w:pStyle w:val="berschrift3"/>
       </w:pPr>
-      <w:bookmarkStart w:id="47" w:name="_Toc43718321"/>
+      <w:bookmarkStart w:id="49" w:name="_Toc43718321"/>
       <w:r>
         <w:t>Testhinweise</w:t>
       </w:r>
-      <w:bookmarkEnd w:id="47"/>
+      <w:bookmarkEnd w:id="49"/>
     </w:p>
     <w:p>
       <w:r>
@@ -11232,11 +11157,11 @@
       <w:pPr>
         <w:pStyle w:val="berschrift3"/>
       </w:pPr>
-      <w:bookmarkStart w:id="48" w:name="_Toc43718322"/>
+      <w:bookmarkStart w:id="50" w:name="_Toc43718322"/>
       <w:r>
         <w:t>Grobschätzung des Aufwands</w:t>
       </w:r>
-      <w:bookmarkEnd w:id="48"/>
+      <w:bookmarkEnd w:id="50"/>
     </w:p>
     <w:p>
       <w:r>
@@ -11248,11 +11173,11 @@
       <w:pPr>
         <w:pStyle w:val="berschrift2"/>
       </w:pPr>
-      <w:bookmarkStart w:id="49" w:name="_Toc43718323"/>
+      <w:bookmarkStart w:id="51" w:name="_Toc43718323"/>
       <w:r>
         <w:t>Posenschätzung in vorhandener statischer Karte</w:t>
       </w:r>
-      <w:bookmarkEnd w:id="49"/>
+      <w:bookmarkEnd w:id="51"/>
     </w:p>
     <w:tbl>
       <w:tblPr>
@@ -11483,11 +11408,11 @@
       <w:pPr>
         <w:pStyle w:val="berschrift3"/>
       </w:pPr>
-      <w:bookmarkStart w:id="50" w:name="_Toc43718324"/>
+      <w:bookmarkStart w:id="52" w:name="_Toc43718324"/>
       <w:r>
         <w:t>Beschreibung</w:t>
       </w:r>
-      <w:bookmarkEnd w:id="50"/>
+      <w:bookmarkEnd w:id="52"/>
     </w:p>
     <w:p>
       <w:pPr>
@@ -11501,7 +11426,7 @@
       <w:r>
         <w:t xml:space="preserve"> den </w:t>
       </w:r>
-      <w:bookmarkStart w:id="51" w:name="OLE_LINK2"/>
+      <w:bookmarkStart w:id="53" w:name="OLE_LINK2"/>
       <w:r>
         <w:t xml:space="preserve">Messfehlern </w:t>
       </w:r>
@@ -11536,7 +11461,7 @@
       <w:r>
         <w:t xml:space="preserve"> </w:t>
       </w:r>
-      <w:bookmarkEnd w:id="51"/>
+      <w:bookmarkEnd w:id="53"/>
       <w:r>
         <w:t>durchgeführt</w:t>
       </w:r>
@@ -11557,26 +11482,29 @@
       <w:pPr>
         <w:pStyle w:val="berschrift3"/>
       </w:pPr>
-      <w:bookmarkStart w:id="52" w:name="_Toc43718325"/>
+      <w:bookmarkStart w:id="54" w:name="_Toc43718325"/>
       <w:r>
         <w:t>Wechselwirkungen</w:t>
       </w:r>
-      <w:bookmarkEnd w:id="52"/>
+      <w:bookmarkEnd w:id="54"/>
     </w:p>
     <w:p>
       <w:r>
         <w:t>Die Posenschätzung hängt von der Beschaffenheit der Umgebung und der verwendeten Sensorik ab.</w:t>
       </w:r>
+      <w:r>
+        <w:t xml:space="preserve"> Reflektionen von Oberflächen können zu Messfehlern führen.</w:t>
+      </w:r>
     </w:p>
     <w:p>
       <w:pPr>
         <w:pStyle w:val="berschrift3"/>
       </w:pPr>
-      <w:bookmarkStart w:id="53" w:name="_Toc43718326"/>
+      <w:bookmarkStart w:id="55" w:name="_Toc43718326"/>
       <w:r>
         <w:t>Risiken</w:t>
       </w:r>
-      <w:bookmarkEnd w:id="53"/>
+      <w:bookmarkEnd w:id="55"/>
     </w:p>
     <w:p>
       <w:r>
@@ -11587,11 +11515,11 @@
       <w:pPr>
         <w:pStyle w:val="berschrift3"/>
       </w:pPr>
-      <w:bookmarkStart w:id="54" w:name="_Toc43718327"/>
+      <w:bookmarkStart w:id="56" w:name="_Toc43718327"/>
       <w:r>
         <w:t>Testhinweise</w:t>
       </w:r>
-      <w:bookmarkEnd w:id="54"/>
+      <w:bookmarkEnd w:id="56"/>
     </w:p>
     <w:p>
       <w:r>
@@ -11602,12 +11530,12 @@
       <w:pPr>
         <w:pStyle w:val="berschrift3"/>
       </w:pPr>
-      <w:bookmarkStart w:id="55" w:name="_Toc43718328"/>
+      <w:bookmarkStart w:id="57" w:name="_Toc43718328"/>
       <w:r>
         <w:lastRenderedPageBreak/>
         <w:t>Grobschätzung des Aufwands</w:t>
       </w:r>
-      <w:bookmarkEnd w:id="55"/>
+      <w:bookmarkEnd w:id="57"/>
     </w:p>
     <w:p>
       <w:r>
@@ -11619,7 +11547,7 @@
       <w:pPr>
         <w:pStyle w:val="berschrift2"/>
       </w:pPr>
-      <w:bookmarkStart w:id="56" w:name="_Toc43718329"/>
+      <w:bookmarkStart w:id="58" w:name="_Toc43718329"/>
       <w:r>
         <w:t xml:space="preserve">Anfahren einer vom Benutzer vorgegebenen </w:t>
       </w:r>
@@ -11627,7 +11555,7 @@
       <w:r>
         <w:t>Zielpose</w:t>
       </w:r>
-      <w:bookmarkEnd w:id="56"/>
+      <w:bookmarkEnd w:id="58"/>
       <w:proofErr w:type="spellEnd"/>
     </w:p>
     <w:tbl>
@@ -11870,11 +11798,11 @@
       <w:pPr>
         <w:pStyle w:val="berschrift3"/>
       </w:pPr>
-      <w:bookmarkStart w:id="57" w:name="_Toc43718330"/>
+      <w:bookmarkStart w:id="59" w:name="_Toc43718330"/>
       <w:r>
         <w:t>Beschreibung</w:t>
       </w:r>
-      <w:bookmarkEnd w:id="57"/>
+      <w:bookmarkEnd w:id="59"/>
     </w:p>
     <w:p>
       <w:r>
@@ -11924,7 +11852,13 @@
         <w:t xml:space="preserve"> </w:t>
       </w:r>
       <w:r>
-        <w:t xml:space="preserve">eine relative Abweichung von </w:t>
+        <w:t>eine relative Abweichung von</w:t>
+      </w:r>
+      <w:r>
+        <w:t xml:space="preserve"> maximal</w:t>
+      </w:r>
+      <w:r>
+        <w:t xml:space="preserve"> </w:t>
       </w:r>
       <m:oMath>
         <m:r>
@@ -11959,49 +11893,64 @@
       <w:pPr>
         <w:pStyle w:val="berschrift3"/>
       </w:pPr>
-      <w:bookmarkStart w:id="58" w:name="_Toc43718331"/>
+      <w:bookmarkStart w:id="60" w:name="_Toc43718331"/>
       <w:r>
         <w:t>Wechselwirkungen</w:t>
       </w:r>
-      <w:bookmarkEnd w:id="58"/>
-    </w:p>
-    <w:p>
-      <w:r>
-        <w:t xml:space="preserve">Keine. </w:t>
-      </w:r>
+      <w:bookmarkEnd w:id="60"/>
+    </w:p>
+    <w:p>
+      <w:bookmarkStart w:id="61" w:name="OLE_LINK11"/>
+      <w:r>
+        <w:t xml:space="preserve">Die </w:t>
+      </w:r>
+      <w:proofErr w:type="spellStart"/>
+      <w:r>
+        <w:t>Zielpose</w:t>
+      </w:r>
+      <w:proofErr w:type="spellEnd"/>
+      <w:r>
+        <w:t xml:space="preserve"> muss mit den Dimension</w:t>
+      </w:r>
+      <w:r>
+        <w:t>en des Roboters erreichbar sein, eventuelle Drehungen müssen hierbei berücksichtigt werden.</w:t>
+      </w:r>
+      <w:r>
+        <w:t xml:space="preserve"> </w:t>
+      </w:r>
+      <w:r>
+        <w:t>Reflektionen von Oberflächen können zu Messfehlern führen.</w:t>
+      </w:r>
+      <w:bookmarkEnd w:id="61"/>
     </w:p>
     <w:p>
       <w:pPr>
         <w:pStyle w:val="berschrift3"/>
       </w:pPr>
-      <w:bookmarkStart w:id="59" w:name="_Toc43718332"/>
+      <w:bookmarkStart w:id="62" w:name="_Toc43718332"/>
       <w:r>
         <w:t>Risiken</w:t>
       </w:r>
-      <w:bookmarkEnd w:id="59"/>
-    </w:p>
-    <w:p>
-      <w:r>
-        <w:t xml:space="preserve">Da es sich um ein Konzeptfahrzeug handelt, kann es zu unvorhergesehenen Planen und Abfahren </w:t>
-      </w:r>
-      <w:proofErr w:type="gramStart"/>
-      <w:r>
-        <w:t>von  Trajektorien</w:t>
-      </w:r>
-      <w:proofErr w:type="gramEnd"/>
-      <w:r>
-        <w:t xml:space="preserve"> kommen.</w:t>
+      <w:bookmarkEnd w:id="62"/>
+    </w:p>
+    <w:p>
+      <w:bookmarkStart w:id="63" w:name="OLE_LINK6"/>
+      <w:bookmarkStart w:id="64" w:name="OLE_LINK8"/>
+      <w:r>
+        <w:t>Da es sich um ein Konzeptfahrzeug handelt, kann es zu unvorhergesehenen Planen und Abfahren von Trajektorien kommen.</w:t>
       </w:r>
     </w:p>
     <w:p>
       <w:pPr>
         <w:pStyle w:val="berschrift3"/>
       </w:pPr>
-      <w:bookmarkStart w:id="60" w:name="_Toc43718333"/>
+      <w:bookmarkStart w:id="65" w:name="_Toc43718333"/>
+      <w:bookmarkEnd w:id="63"/>
+      <w:bookmarkEnd w:id="64"/>
       <w:r>
         <w:t>Testhinweise</w:t>
       </w:r>
-      <w:bookmarkEnd w:id="60"/>
+      <w:bookmarkEnd w:id="65"/>
     </w:p>
     <w:p>
       <w:r>
@@ -12020,11 +11969,11 @@
       <w:pPr>
         <w:pStyle w:val="berschrift3"/>
       </w:pPr>
-      <w:bookmarkStart w:id="61" w:name="_Toc43718334"/>
+      <w:bookmarkStart w:id="66" w:name="_Toc43718334"/>
       <w:r>
         <w:t>Grobschätzung des Aufwands</w:t>
       </w:r>
-      <w:bookmarkEnd w:id="61"/>
+      <w:bookmarkEnd w:id="66"/>
     </w:p>
     <w:p>
       <w:r>
@@ -12036,8 +11985,8 @@
       <w:pPr>
         <w:pStyle w:val="berschrift2"/>
       </w:pPr>
-      <w:bookmarkStart w:id="62" w:name="_Toc43718335"/>
-      <w:bookmarkStart w:id="63" w:name="_Hlk39129694"/>
+      <w:bookmarkStart w:id="67" w:name="_Toc43718335"/>
+      <w:bookmarkStart w:id="68" w:name="_Hlk39129694"/>
       <w:r>
         <w:t>Erkennung von</w:t>
       </w:r>
@@ -12047,7 +11996,7 @@
       <w:r>
         <w:t xml:space="preserve"> Sprache des Benutzers</w:t>
       </w:r>
-      <w:bookmarkEnd w:id="62"/>
+      <w:bookmarkEnd w:id="67"/>
     </w:p>
     <w:tbl>
       <w:tblPr>
@@ -12278,11 +12227,11 @@
       <w:pPr>
         <w:pStyle w:val="berschrift3"/>
       </w:pPr>
-      <w:bookmarkStart w:id="64" w:name="_Toc43718336"/>
+      <w:bookmarkStart w:id="69" w:name="_Toc43718336"/>
       <w:r>
         <w:t>Beschreibung</w:t>
       </w:r>
-      <w:bookmarkEnd w:id="64"/>
+      <w:bookmarkEnd w:id="69"/>
     </w:p>
     <w:p>
       <w:r>
@@ -12324,10 +12273,7 @@
         <w:t xml:space="preserve"> erkennen und die zugehörige Transkription in das ROS-Netzwerk veröffentlichen.</w:t>
       </w:r>
       <w:r>
-        <w:t xml:space="preserve"> </w:t>
-      </w:r>
-      <w:r>
-        <w:t xml:space="preserve">Die bedienungsorientierte Spracheingabe wird in 9 aus 10 Fällen richtig erkannt. </w:t>
+        <w:t xml:space="preserve"> Die bedienungsorientierte Spracheingabe wird in 9 aus 10 Fällen richtig erkannt. </w:t>
       </w:r>
       <w:r>
         <w:t>Als</w:t>
@@ -12406,7 +12352,7 @@
           <w:numId w:val="36"/>
         </w:numPr>
       </w:pPr>
-      <w:commentRangeStart w:id="65"/>
+      <w:commentRangeStart w:id="70"/>
       <w:r>
         <w:t>„</w:t>
       </w:r>
@@ -12438,13 +12384,13 @@
       <w:r>
         <w:t>localization</w:t>
       </w:r>
-      <w:commentRangeEnd w:id="65"/>
+      <w:commentRangeEnd w:id="70"/>
       <w:proofErr w:type="spellEnd"/>
       <w:r>
         <w:rPr>
           <w:rStyle w:val="Kommentarzeichen"/>
         </w:rPr>
-        <w:commentReference w:id="65"/>
+        <w:commentReference w:id="70"/>
       </w:r>
       <w:r>
         <w:t>“</w:t>
@@ -12466,39 +12412,27 @@
       <w:pPr>
         <w:pStyle w:val="berschrift3"/>
       </w:pPr>
-      <w:bookmarkStart w:id="66" w:name="_Toc43718337"/>
-      <w:r>
+      <w:bookmarkStart w:id="71" w:name="_Toc43718337"/>
+      <w:r>
+        <w:lastRenderedPageBreak/>
         <w:t>Wechselwirkungen</w:t>
       </w:r>
-      <w:bookmarkEnd w:id="66"/>
-    </w:p>
-    <w:p>
-      <w:r>
-        <w:t xml:space="preserve">Eine korrekte Transkription ist abhängig von der Umgebungslautstärke, </w:t>
-      </w:r>
-      <w:r>
-        <w:t>Entfernung</w:t>
-      </w:r>
-      <w:r>
-        <w:t xml:space="preserve"> des Sprechers</w:t>
-      </w:r>
-      <w:r>
-        <w:t xml:space="preserve"> zum Mikrofon</w:t>
-      </w:r>
-      <w:r>
-        <w:t>, Qualität des Mikrofons, Aussprache, Lautstärke, Sprechfehler und Akzent des Benutzers bzw. Sprechers.</w:t>
+      <w:bookmarkEnd w:id="71"/>
+    </w:p>
+    <w:p>
+      <w:r>
+        <w:t>Eine korrekte Transkription ist abhängig von der Umgebungslautstärke, Entfernung des Sprechers zum Mikrofon, Qualität des Mikrofons, Aussprache, Lautstärke, Sprechfehler und Akzent des Benutzers bzw. Sprechers.</w:t>
       </w:r>
     </w:p>
     <w:p>
       <w:pPr>
         <w:pStyle w:val="berschrift3"/>
       </w:pPr>
-      <w:bookmarkStart w:id="67" w:name="_Toc43718338"/>
-      <w:r>
-        <w:lastRenderedPageBreak/>
+      <w:bookmarkStart w:id="72" w:name="_Toc43718338"/>
+      <w:r>
         <w:t>Risiken</w:t>
       </w:r>
-      <w:bookmarkEnd w:id="67"/>
+      <w:bookmarkEnd w:id="72"/>
     </w:p>
     <w:p>
       <w:r>
@@ -12509,46 +12443,54 @@
       <w:pPr>
         <w:pStyle w:val="berschrift3"/>
       </w:pPr>
-      <w:bookmarkStart w:id="68" w:name="_Toc43718339"/>
+      <w:bookmarkStart w:id="73" w:name="_Toc43718339"/>
       <w:r>
         <w:t>Testhinweise</w:t>
       </w:r>
+      <w:bookmarkEnd w:id="73"/>
+    </w:p>
+    <w:p>
+      <w:r>
+        <w:t>Die bedienungsorientierten Wortgruppen sollen von verschiedenen Benutzern eingesprochen und anschließend ausgewertet werden.</w:t>
+      </w:r>
+    </w:p>
+    <w:p>
+      <w:pPr>
+        <w:pStyle w:val="berschrift3"/>
+      </w:pPr>
+      <w:bookmarkStart w:id="74" w:name="_Toc43718340"/>
+      <w:r>
+        <w:t>Grobschätzung des Aufwands</w:t>
+      </w:r>
+      <w:bookmarkEnd w:id="74"/>
+    </w:p>
+    <w:p>
+      <w:r>
+        <w:t>Hoch.</w:t>
+      </w:r>
+    </w:p>
+    <w:p/>
+    <w:p>
+      <w:pPr>
+        <w:pStyle w:val="berschrift2"/>
+      </w:pPr>
+      <w:bookmarkStart w:id="75" w:name="_Toc43718341"/>
       <w:bookmarkEnd w:id="68"/>
-    </w:p>
-    <w:p>
-      <w:r>
-        <w:t>Die bedienungsorientierten Wortgruppen sollen von verschiedenen Benutzern eingesprochen und anschließend ausgewertet werden.</w:t>
-      </w:r>
-    </w:p>
-    <w:p>
-      <w:pPr>
-        <w:pStyle w:val="berschrift3"/>
-      </w:pPr>
-      <w:bookmarkStart w:id="69" w:name="_Toc43718340"/>
-      <w:r>
-        <w:t>Grobschätzung des Aufwands</w:t>
-      </w:r>
-      <w:bookmarkEnd w:id="69"/>
-    </w:p>
-    <w:p>
-      <w:r>
-        <w:t>Hoch.</w:t>
-      </w:r>
-    </w:p>
-    <w:p/>
-    <w:p>
-      <w:pPr>
-        <w:pStyle w:val="berschrift2"/>
-      </w:pPr>
-      <w:bookmarkStart w:id="70" w:name="_Toc43718341"/>
-      <w:bookmarkEnd w:id="63"/>
       <w:r>
         <w:t>Erkennen und Unterscheiden</w:t>
       </w:r>
       <w:r>
-        <w:t xml:space="preserve"> von Personen in Reichweite der verwendeten Sensorik</w:t>
-      </w:r>
-      <w:bookmarkEnd w:id="70"/>
+        <w:t xml:space="preserve"> von Personen in Reichweite der </w:t>
+      </w:r>
+      <w:r>
+        <w:t>vorgesehenen</w:t>
+      </w:r>
+      <w:bookmarkStart w:id="76" w:name="_GoBack"/>
+      <w:bookmarkEnd w:id="76"/>
+      <w:r>
+        <w:t xml:space="preserve"> Sensorik</w:t>
+      </w:r>
+      <w:bookmarkEnd w:id="75"/>
     </w:p>
     <w:tbl>
       <w:tblPr>
@@ -12779,24 +12721,33 @@
       <w:pPr>
         <w:pStyle w:val="berschrift3"/>
       </w:pPr>
-      <w:bookmarkStart w:id="71" w:name="_Toc43718342"/>
+      <w:bookmarkStart w:id="77" w:name="_Toc43718342"/>
       <w:r>
         <w:t>Beschreibung</w:t>
       </w:r>
-      <w:bookmarkEnd w:id="71"/>
+      <w:bookmarkEnd w:id="77"/>
     </w:p>
     <w:p>
       <w:r>
         <w:t>Das ALF soll Personen</w:t>
       </w:r>
       <w:r>
+        <w:t xml:space="preserve"> erkennen</w:t>
+      </w:r>
+      <w:r>
         <w:t>, die vollständig von</w:t>
       </w:r>
       <w:r>
-        <w:t xml:space="preserve"> der verwendeten Sensorik </w:t>
-      </w:r>
-      <w:r>
-        <w:t xml:space="preserve">erfasst werden, erkennen </w:t>
+        <w:t xml:space="preserve"> der dafür vorgesehenen</w:t>
+      </w:r>
+      <w:r>
+        <w:t xml:space="preserve"> Sensorik </w:t>
+      </w:r>
+      <w:r>
+        <w:t>erfasst werden</w:t>
+      </w:r>
+      <w:r>
+        <w:t xml:space="preserve">. </w:t>
       </w:r>
       <w:r>
         <w:t>Als vollständig wird eine Person von Kopf, inklusive Gesicht, bis Fuß definiert.</w:t>
@@ -12805,7 +12756,10 @@
         <w:t xml:space="preserve"> Somit werden in dem Sichtbereich der Sensorik </w:t>
       </w:r>
       <w:r>
-        <w:t>90% der Personen</w:t>
+        <w:t>9</w:t>
+      </w:r>
+      <w:r>
+        <w:t>0% der Personen</w:t>
       </w:r>
       <w:r>
         <w:t xml:space="preserve"> erkannt und unterschieden.</w:t>
@@ -12813,42 +12767,75 @@
       <w:r>
         <w:t xml:space="preserve"> Personen werden maximal auf eine Entfernung von 4,70 m erkannt und unterschieden.</w:t>
       </w:r>
+      <w:r>
+        <w:t xml:space="preserve"> Eine Person wird nach maximal </w:t>
+      </w:r>
+      <m:oMath>
+        <m:r>
+          <w:rPr>
+            <w:rFonts w:ascii="Cambria Math" w:hAnsi="Cambria Math"/>
+          </w:rPr>
+          <m:t xml:space="preserve">5 </m:t>
+        </m:r>
+        <m:r>
+          <m:rPr>
+            <m:sty m:val="p"/>
+          </m:rPr>
+          <w:rPr>
+            <w:rFonts w:ascii="Cambria Math" w:hAnsi="Cambria Math"/>
+          </w:rPr>
+          <m:t>s</m:t>
+        </m:r>
+      </m:oMath>
+      <w:r>
+        <w:t xml:space="preserve"> erkannt.</w:t>
+      </w:r>
     </w:p>
     <w:p>
       <w:pPr>
         <w:pStyle w:val="berschrift3"/>
       </w:pPr>
-      <w:bookmarkStart w:id="72" w:name="_Toc43718343"/>
+      <w:bookmarkStart w:id="78" w:name="_Toc43718343"/>
       <w:r>
         <w:t>Wechselwirkungen</w:t>
       </w:r>
-      <w:bookmarkEnd w:id="72"/>
-    </w:p>
-    <w:p>
-      <w:r>
-        <w:t xml:space="preserve">Ein korrektes erkennen und unterscheiden ist abhängig von den Lichtverhältnissen, Entfernung zur Kamera, Bildqualität </w:t>
+      <w:bookmarkEnd w:id="78"/>
+    </w:p>
+    <w:p>
+      <w:bookmarkStart w:id="79" w:name="OLE_LINK4"/>
+      <w:bookmarkStart w:id="80" w:name="OLE_LINK5"/>
+      <w:r>
+        <w:t>Ein korrektes Erkennen und U</w:t>
+      </w:r>
+      <w:r>
+        <w:t xml:space="preserve">nterscheiden ist abhängig von den Lichtverhältnissen, Entfernung zur Kamera, Bildqualität </w:t>
       </w:r>
       <w:r>
         <w:t xml:space="preserve">und der Dauer des </w:t>
       </w:r>
-      <w:bookmarkStart w:id="73" w:name="OLE_LINK3"/>
+      <w:bookmarkStart w:id="81" w:name="OLE_LINK3"/>
       <w:r>
         <w:t>Aufenthalts</w:t>
       </w:r>
-      <w:bookmarkEnd w:id="73"/>
+      <w:bookmarkEnd w:id="81"/>
       <w:r>
         <w:t xml:space="preserve"> in dem entsprechenden Sichtbereich der Sensorik.</w:t>
       </w:r>
+      <w:r>
+        <w:t xml:space="preserve"> Reflektionen von Oberflächen können zu Messfehlern führen.</w:t>
+      </w:r>
     </w:p>
     <w:p>
       <w:pPr>
         <w:pStyle w:val="berschrift3"/>
       </w:pPr>
-      <w:bookmarkStart w:id="74" w:name="_Toc43718344"/>
+      <w:bookmarkStart w:id="82" w:name="_Toc43718344"/>
+      <w:bookmarkEnd w:id="79"/>
+      <w:bookmarkEnd w:id="80"/>
       <w:r>
         <w:t>Risiken</w:t>
       </w:r>
-      <w:bookmarkEnd w:id="74"/>
+      <w:bookmarkEnd w:id="82"/>
     </w:p>
     <w:p>
       <w:r>
@@ -12859,31 +12846,26 @@
       <w:pPr>
         <w:pStyle w:val="berschrift3"/>
       </w:pPr>
-      <w:bookmarkStart w:id="75" w:name="_Toc43718345"/>
+      <w:bookmarkStart w:id="83" w:name="_Toc43718345"/>
       <w:r>
         <w:t>Testhinweise</w:t>
       </w:r>
-      <w:bookmarkEnd w:id="75"/>
-    </w:p>
-    <w:p>
-      <w:bookmarkStart w:id="76" w:name="_GoBack"/>
-      <w:r>
-        <w:t>Keine</w:t>
-      </w:r>
-      <w:bookmarkEnd w:id="76"/>
-      <w:r>
-        <w:t>.</w:t>
+      <w:bookmarkEnd w:id="83"/>
+    </w:p>
+    <w:p>
+      <w:r>
+        <w:t>Keine.</w:t>
       </w:r>
     </w:p>
     <w:p>
       <w:pPr>
         <w:pStyle w:val="berschrift3"/>
       </w:pPr>
-      <w:bookmarkStart w:id="77" w:name="_Toc43718346"/>
+      <w:bookmarkStart w:id="84" w:name="_Toc43718346"/>
       <w:r>
         <w:t>Grobschätzung des Aufwands</w:t>
       </w:r>
-      <w:bookmarkEnd w:id="77"/>
+      <w:bookmarkEnd w:id="84"/>
     </w:p>
     <w:p>
       <w:r>
@@ -12891,15 +12873,17 @@
       </w:r>
     </w:p>
     <w:p/>
+    <w:p/>
     <w:p>
       <w:pPr>
         <w:pStyle w:val="berschrift2"/>
       </w:pPr>
-      <w:bookmarkStart w:id="78" w:name="_Toc43718347"/>
-      <w:r>
+      <w:bookmarkStart w:id="85" w:name="_Toc43718347"/>
+      <w:r>
+        <w:lastRenderedPageBreak/>
         <w:t>Tracking von erkannten Personen</w:t>
       </w:r>
-      <w:bookmarkEnd w:id="78"/>
+      <w:bookmarkEnd w:id="85"/>
     </w:p>
     <w:tbl>
       <w:tblPr>
@@ -13130,52 +13114,97 @@
       <w:pPr>
         <w:pStyle w:val="berschrift3"/>
       </w:pPr>
-      <w:bookmarkStart w:id="79" w:name="_Toc43718348"/>
+      <w:bookmarkStart w:id="86" w:name="_Toc43718348"/>
       <w:r>
         <w:t>Beschreibung</w:t>
       </w:r>
-      <w:bookmarkEnd w:id="79"/>
-    </w:p>
-    <w:p>
-      <w:r>
-        <w:t>und deren Position mit einem Messfehler von +/- 30 cm schätzen.</w:t>
-      </w:r>
-    </w:p>
-    <w:p>
-      <w:r>
-        <w:t>Die Position wird in eine X- und Y Komponente unterteilt. Bezugspunkt der Position ist das Roboterzentrum.</w:t>
-      </w:r>
-    </w:p>
-    <w:p>
-      <w:r>
-        <w:lastRenderedPageBreak/>
-        <w:t>Erkannte Personen sollen in einer Trackingliste aufgelistet werden.</w:t>
+      <w:bookmarkEnd w:id="86"/>
+    </w:p>
+    <w:p>
+      <w:r>
+        <w:t>Erkannten Personen wird eine X-Y-</w:t>
+      </w:r>
+      <w:r>
+        <w:t>Koordinate bzgl. der dafür vorgesehenen Sensorik zugeordnet.</w:t>
+      </w:r>
+      <w:r>
+        <w:t xml:space="preserve"> Die X-Y-Koordinate beschreibt die Position</w:t>
+      </w:r>
+      <w:r>
+        <w:t xml:space="preserve"> der Person</w:t>
+      </w:r>
+      <w:r>
+        <w:t>, diese</w:t>
+      </w:r>
+      <w:r>
+        <w:t xml:space="preserve"> wird mit einem Messfehler von maximal </w:t>
+      </w:r>
+      <m:oMath>
+        <m:r>
+          <w:rPr>
+            <w:rFonts w:ascii="Cambria Math" w:hAnsi="Cambria Math"/>
+          </w:rPr>
+          <m:t xml:space="preserve">±30 </m:t>
+        </m:r>
+        <m:r>
+          <m:rPr>
+            <m:sty m:val="p"/>
+          </m:rPr>
+          <w:rPr>
+            <w:rFonts w:ascii="Cambria Math" w:hAnsi="Cambria Math"/>
+          </w:rPr>
+          <m:t>cm</m:t>
+        </m:r>
+      </m:oMath>
+      <w:r>
+        <w:t xml:space="preserve"> veröffentlicht. Als erkannt gilt eine Person, wenn ANF_08 erfüllt ist. Personen</w:t>
+      </w:r>
+      <w:r>
+        <w:t xml:space="preserve"> werden nach dem Neustart des Roboters wiedererkannt.</w:t>
       </w:r>
     </w:p>
     <w:p>
       <w:pPr>
         <w:pStyle w:val="berschrift3"/>
       </w:pPr>
-      <w:bookmarkStart w:id="80" w:name="_Toc43718349"/>
+      <w:bookmarkStart w:id="87" w:name="_Toc43718349"/>
       <w:r>
         <w:t>Wechselwirkungen</w:t>
       </w:r>
-      <w:bookmarkEnd w:id="80"/>
-    </w:p>
-    <w:p>
-      <w:r>
-        <w:t>Das Erkennen von Personen ist abhängig von der relativen Geschwindigkeit zwischen Person und Roboter.</w:t>
+      <w:bookmarkEnd w:id="87"/>
+    </w:p>
+    <w:p>
+      <w:r>
+        <w:t>Ein korrektes Erkennen und Unterscheiden ist abhängig von den Lichtverhältnissen, Entfernung zur Kamera, Bildqualität und der Dauer des Aufenthalts in dem entsprechenden Sichtbereich der Sensorik.</w:t>
+      </w:r>
+      <w:r>
+        <w:t xml:space="preserve"> Reflektionen von Oberflächen können zu Messfehlern führen.</w:t>
       </w:r>
     </w:p>
     <w:p>
       <w:pPr>
         <w:pStyle w:val="berschrift3"/>
       </w:pPr>
-      <w:bookmarkStart w:id="81" w:name="_Toc43718350"/>
+      <w:bookmarkStart w:id="88" w:name="_Toc43718350"/>
       <w:r>
         <w:t>Risiken</w:t>
       </w:r>
-      <w:bookmarkEnd w:id="81"/>
+      <w:bookmarkEnd w:id="88"/>
+    </w:p>
+    <w:p>
+      <w:r>
+        <w:t>Da es sich um ein Konzeptfahrzeug handelt, kann es zu unvorhergesehenen Planen und Abfahren von Trajektorien kommen.</w:t>
+      </w:r>
+    </w:p>
+    <w:p>
+      <w:pPr>
+        <w:pStyle w:val="berschrift3"/>
+      </w:pPr>
+      <w:bookmarkStart w:id="89" w:name="_Toc43718351"/>
+      <w:r>
+        <w:t>Testhinweise</w:t>
+      </w:r>
+      <w:bookmarkEnd w:id="89"/>
     </w:p>
     <w:p>
       <w:r>
@@ -13186,26 +13215,11 @@
       <w:pPr>
         <w:pStyle w:val="berschrift3"/>
       </w:pPr>
-      <w:bookmarkStart w:id="82" w:name="_Toc43718351"/>
-      <w:r>
-        <w:t>Testhinweise</w:t>
-      </w:r>
-      <w:bookmarkEnd w:id="82"/>
-    </w:p>
-    <w:p>
-      <w:r>
-        <w:t>Keine.</w:t>
-      </w:r>
-    </w:p>
-    <w:p>
-      <w:pPr>
-        <w:pStyle w:val="berschrift3"/>
-      </w:pPr>
-      <w:bookmarkStart w:id="83" w:name="_Toc43718352"/>
+      <w:bookmarkStart w:id="90" w:name="_Toc43718352"/>
       <w:r>
         <w:t>Grobschätzung des Aufwands</w:t>
       </w:r>
-      <w:bookmarkEnd w:id="83"/>
+      <w:bookmarkEnd w:id="90"/>
     </w:p>
     <w:p>
       <w:r>
@@ -13217,12 +13231,12 @@
       <w:pPr>
         <w:pStyle w:val="berschrift2"/>
       </w:pPr>
-      <w:bookmarkStart w:id="84" w:name="_Toc43718353"/>
-      <w:bookmarkStart w:id="85" w:name="_Hlk39130194"/>
+      <w:bookmarkStart w:id="91" w:name="_Toc43718353"/>
+      <w:bookmarkStart w:id="92" w:name="_Hlk39130194"/>
       <w:r>
         <w:t>Sprachausgabe an Benutzer</w:t>
       </w:r>
-      <w:bookmarkEnd w:id="84"/>
+      <w:bookmarkEnd w:id="91"/>
     </w:p>
     <w:tbl>
       <w:tblPr>
@@ -13456,26 +13470,74 @@
       <w:pPr>
         <w:pStyle w:val="berschrift3"/>
       </w:pPr>
-      <w:bookmarkStart w:id="86" w:name="_Toc43718354"/>
+      <w:bookmarkStart w:id="93" w:name="_Toc43718354"/>
       <w:r>
         <w:t>Beschreibung</w:t>
       </w:r>
-      <w:bookmarkEnd w:id="86"/>
-    </w:p>
-    <w:p>
-      <w:r>
-        <w:t>Das ALF soll in der Lage sein, Sprache an den Benutzer auszugeben.</w:t>
-      </w:r>
+      <w:bookmarkEnd w:id="93"/>
+    </w:p>
+    <w:p>
+      <w:r>
+        <w:t>Das ALF soll in der Lage sein,</w:t>
+      </w:r>
+      <w:r>
+        <w:t xml:space="preserve"> folgende englischsprachige Wortgruppen an den Benutzer auszugeben:</w:t>
+      </w:r>
+    </w:p>
+    <w:p>
+      <w:pPr>
+        <w:pStyle w:val="Listenabsatz"/>
+        <w:numPr>
+          <w:ilvl w:val="0"/>
+          <w:numId w:val="39"/>
+        </w:numPr>
+      </w:pPr>
+      <w:commentRangeStart w:id="94"/>
+      <w:r>
+        <w:t>„</w:t>
+      </w:r>
+      <w:proofErr w:type="spellStart"/>
+      <w:r>
+        <w:t>drive</w:t>
+      </w:r>
+      <w:proofErr w:type="spellEnd"/>
+      <w:r>
+        <w:t xml:space="preserve"> </w:t>
+      </w:r>
+      <w:proofErr w:type="spellStart"/>
+      <w:r>
+        <w:t>to</w:t>
+      </w:r>
+      <w:proofErr w:type="spellEnd"/>
+      <w:r>
+        <w:t>...“</w:t>
+      </w:r>
+      <w:commentRangeEnd w:id="94"/>
+      <w:r>
+        <w:rPr>
+          <w:rStyle w:val="Kommentarzeichen"/>
+        </w:rPr>
+        <w:commentReference w:id="94"/>
+      </w:r>
+    </w:p>
+    <w:p>
+      <w:pPr>
+        <w:pStyle w:val="Listenabsatz"/>
+        <w:numPr>
+          <w:ilvl w:val="0"/>
+          <w:numId w:val="39"/>
+        </w:numPr>
+      </w:pPr>
     </w:p>
     <w:p>
       <w:pPr>
         <w:pStyle w:val="berschrift3"/>
       </w:pPr>
-      <w:bookmarkStart w:id="87" w:name="_Toc43718355"/>
+      <w:bookmarkStart w:id="95" w:name="_Toc43718355"/>
       <w:r>
         <w:t>Wechselwirkungen</w:t>
       </w:r>
-      <w:bookmarkEnd w:id="87"/>
+      <w:bookmarkEnd w:id="95"/>
     </w:p>
     <w:p>
       <w:r>
@@ -13486,11 +13548,11 @@
       <w:pPr>
         <w:pStyle w:val="berschrift3"/>
       </w:pPr>
-      <w:bookmarkStart w:id="88" w:name="_Toc43718356"/>
+      <w:bookmarkStart w:id="96" w:name="_Toc43718356"/>
       <w:r>
         <w:t>Risiken</w:t>
       </w:r>
-      <w:bookmarkEnd w:id="88"/>
+      <w:bookmarkEnd w:id="96"/>
     </w:p>
     <w:p>
       <w:r>
@@ -13501,43 +13563,44 @@
       <w:pPr>
         <w:pStyle w:val="berschrift3"/>
       </w:pPr>
-      <w:bookmarkStart w:id="89" w:name="_Toc43718357"/>
+      <w:bookmarkStart w:id="97" w:name="_Toc43718357"/>
       <w:r>
         <w:t>Testhinweise</w:t>
       </w:r>
-      <w:bookmarkEnd w:id="89"/>
-    </w:p>
-    <w:p>
-      <w:r>
-        <w:t>Keine.</w:t>
+      <w:bookmarkEnd w:id="97"/>
+    </w:p>
+    <w:p>
+      <w:r>
+        <w:t>Testdatei mit allen Wortgruppen anlegen und ausgeben lassen.</w:t>
       </w:r>
     </w:p>
     <w:p>
       <w:pPr>
         <w:pStyle w:val="berschrift3"/>
       </w:pPr>
-      <w:bookmarkStart w:id="90" w:name="_Toc43718358"/>
+      <w:bookmarkStart w:id="98" w:name="_Toc43718358"/>
       <w:r>
         <w:t>Grobschätzung des Aufwands</w:t>
       </w:r>
-      <w:bookmarkEnd w:id="90"/>
+      <w:bookmarkEnd w:id="98"/>
     </w:p>
     <w:p>
       <w:r>
         <w:t>Gering.</w:t>
       </w:r>
     </w:p>
-    <w:bookmarkEnd w:id="85"/>
+    <w:bookmarkEnd w:id="92"/>
     <w:p/>
     <w:p>
       <w:pPr>
         <w:pStyle w:val="berschrift2"/>
       </w:pPr>
-      <w:bookmarkStart w:id="91" w:name="_Toc43718359"/>
-      <w:r>
-        <w:t>Bedienung durch Sprachebefehle</w:t>
-      </w:r>
-      <w:bookmarkEnd w:id="91"/>
+      <w:bookmarkStart w:id="99" w:name="_Toc43718365"/>
+      <w:r>
+        <w:lastRenderedPageBreak/>
+        <w:t>Autonomes Fahren durch enge Passagen</w:t>
+      </w:r>
+      <w:bookmarkEnd w:id="99"/>
     </w:p>
     <w:tbl>
       <w:tblPr>
@@ -13601,314 +13664,10 @@
               <w:pStyle w:val="Tabelle"/>
             </w:pPr>
             <w:r>
-              <w:t>ANF_11</w:t>
-            </w:r>
-          </w:p>
-        </w:tc>
-        <w:tc>
-          <w:tcPr>
-            <w:tcW w:w="2160" w:type="dxa"/>
-            <w:gridSpan w:val="2"/>
-            <w:shd w:val="clear" w:color="auto" w:fill="E0E0E0"/>
-          </w:tcPr>
-          <w:p>
-            <w:pPr>
-              <w:pStyle w:val="Tabelle"/>
-              <w:rPr>
-                <w:b/>
-              </w:rPr>
-            </w:pPr>
-            <w:r>
-              <w:rPr>
-                <w:b/>
-              </w:rPr>
-              <w:t xml:space="preserve">Nichttechnischer </w:t>
+              <w:t>ANF_1</w:t>
             </w:r>
             <w:r>
-              <w:rPr>
-                <w:b/>
-                <w:sz w:val="16"/>
-              </w:rPr>
-              <w:t>Titel</w:t>
-            </w:r>
-          </w:p>
-        </w:tc>
-        <w:tc>
-          <w:tcPr>
-            <w:tcW w:w="4642" w:type="dxa"/>
-            <w:gridSpan w:val="3"/>
-          </w:tcPr>
-          <w:p>
-            <w:pPr>
-              <w:pStyle w:val="Tabelle"/>
-            </w:pPr>
-            <w:r>
-              <w:t>Bedienung durch Sprachbefehle</w:t>
-            </w:r>
-          </w:p>
-        </w:tc>
-      </w:tr>
-      <w:tr>
-        <w:trPr>
-          <w:trHeight w:val="291"/>
-        </w:trPr>
-        <w:tc>
-          <w:tcPr>
-            <w:tcW w:w="1150" w:type="dxa"/>
-            <w:shd w:val="clear" w:color="auto" w:fill="E0E0E0"/>
-          </w:tcPr>
-          <w:p>
-            <w:pPr>
-              <w:pStyle w:val="Tabelle"/>
-              <w:tabs>
-                <w:tab w:val="right" w:pos="2163"/>
-              </w:tabs>
-              <w:rPr>
-                <w:b/>
-                <w:bCs/>
-                <w:sz w:val="16"/>
-              </w:rPr>
-            </w:pPr>
-            <w:r>
-              <w:rPr>
-                <w:b/>
-                <w:bCs/>
-                <w:shd w:val="clear" w:color="auto" w:fill="E0E0E0"/>
-              </w:rPr>
-              <w:t>Quelle</w:t>
-            </w:r>
-            <w:r>
-              <w:rPr>
-                <w:b/>
-                <w:bCs/>
-              </w:rPr>
-              <w:tab/>
-            </w:r>
-          </w:p>
-        </w:tc>
-        <w:tc>
-          <w:tcPr>
-            <w:tcW w:w="2340" w:type="dxa"/>
-            <w:gridSpan w:val="2"/>
-          </w:tcPr>
-          <w:p>
-            <w:pPr>
-              <w:pStyle w:val="Tabelle"/>
-            </w:pPr>
-          </w:p>
-        </w:tc>
-        <w:tc>
-          <w:tcPr>
-            <w:tcW w:w="1080" w:type="dxa"/>
-            <w:shd w:val="clear" w:color="auto" w:fill="E0E0E0"/>
-          </w:tcPr>
-          <w:p>
-            <w:pPr>
-              <w:pStyle w:val="Tabelle"/>
-              <w:rPr>
-                <w:b/>
-                <w:sz w:val="16"/>
-              </w:rPr>
-            </w:pPr>
-            <w:r>
-              <w:rPr>
-                <w:b/>
-              </w:rPr>
-              <w:t>Verweise</w:t>
-            </w:r>
-          </w:p>
-        </w:tc>
-        <w:tc>
-          <w:tcPr>
-            <w:tcW w:w="2160" w:type="dxa"/>
-          </w:tcPr>
-          <w:p>
-            <w:pPr>
-              <w:pStyle w:val="Tabelle"/>
-            </w:pPr>
-          </w:p>
-        </w:tc>
-        <w:tc>
-          <w:tcPr>
-            <w:tcW w:w="1260" w:type="dxa"/>
-            <w:shd w:val="clear" w:color="auto" w:fill="E0E0E0"/>
-          </w:tcPr>
-          <w:p>
-            <w:pPr>
-              <w:pStyle w:val="Tabelle"/>
-              <w:rPr>
-                <w:b/>
-                <w:sz w:val="16"/>
-              </w:rPr>
-            </w:pPr>
-            <w:r>
-              <w:rPr>
-                <w:b/>
-              </w:rPr>
-              <w:t>Priorität</w:t>
-            </w:r>
-          </w:p>
-        </w:tc>
-        <w:tc>
-          <w:tcPr>
-            <w:tcW w:w="1222" w:type="dxa"/>
-          </w:tcPr>
-          <w:p>
-            <w:pPr>
-              <w:pStyle w:val="Tabelle"/>
-            </w:pPr>
-            <w:r>
-              <w:t>Hoch</w:t>
-            </w:r>
-          </w:p>
-        </w:tc>
-      </w:tr>
-    </w:tbl>
-    <w:p>
-      <w:pPr>
-        <w:pStyle w:val="berschrift3"/>
-      </w:pPr>
-      <w:bookmarkStart w:id="92" w:name="_Toc43718360"/>
-      <w:r>
-        <w:t>Beschreibung</w:t>
-      </w:r>
-      <w:bookmarkEnd w:id="92"/>
-    </w:p>
-    <w:p>
-      <w:r>
-        <w:t>Mit der Transkription aus ANF_07, wird eine Bedienung ermöglicht.</w:t>
-      </w:r>
-    </w:p>
-    <w:p>
-      <w:pPr>
-        <w:pStyle w:val="berschrift3"/>
-      </w:pPr>
-      <w:bookmarkStart w:id="93" w:name="_Toc43718361"/>
-      <w:r>
-        <w:lastRenderedPageBreak/>
-        <w:t>Wechselwirkungen</w:t>
-      </w:r>
-      <w:bookmarkEnd w:id="93"/>
-    </w:p>
-    <w:p>
-      <w:pPr>
-        <w:pStyle w:val="berschrift3"/>
-      </w:pPr>
-      <w:bookmarkStart w:id="94" w:name="_Toc43718362"/>
-      <w:r>
-        <w:t>Risiken</w:t>
-      </w:r>
-      <w:bookmarkEnd w:id="94"/>
-    </w:p>
-    <w:p>
-      <w:r>
-        <w:t>Da es sich um ein Konzeptfahrzeug handelt, kann es durch falsche Transkriptionen zu fehlerhaften Handlungsableitungen kommen.</w:t>
-      </w:r>
-    </w:p>
-    <w:p>
-      <w:pPr>
-        <w:pStyle w:val="berschrift3"/>
-      </w:pPr>
-      <w:bookmarkStart w:id="95" w:name="_Toc43718363"/>
-      <w:r>
-        <w:t>Testhinweise</w:t>
-      </w:r>
-      <w:bookmarkEnd w:id="95"/>
-    </w:p>
-    <w:p>
-      <w:r>
-        <w:t>Keine.</w:t>
-      </w:r>
-    </w:p>
-    <w:p>
-      <w:pPr>
-        <w:pStyle w:val="berschrift3"/>
-      </w:pPr>
-      <w:bookmarkStart w:id="96" w:name="_Toc43718364"/>
-      <w:r>
-        <w:t>Grobschätzung des Aufwands</w:t>
-      </w:r>
-      <w:bookmarkEnd w:id="96"/>
-    </w:p>
-    <w:p>
-      <w:r>
-        <w:t>Hoch.</w:t>
-      </w:r>
-    </w:p>
-    <w:p/>
-    <w:p>
-      <w:pPr>
-        <w:pStyle w:val="berschrift2"/>
-      </w:pPr>
-      <w:bookmarkStart w:id="97" w:name="_Toc43718365"/>
-      <w:r>
-        <w:t>Autonomes Fahren durch enge Passagen</w:t>
-      </w:r>
-      <w:bookmarkEnd w:id="97"/>
-    </w:p>
-    <w:tbl>
-      <w:tblPr>
-        <w:tblW w:w="0" w:type="auto"/>
-        <w:tblBorders>
-          <w:top w:val="single" w:sz="4" w:space="0" w:color="auto"/>
-          <w:left w:val="single" w:sz="4" w:space="0" w:color="auto"/>
-          <w:bottom w:val="single" w:sz="4" w:space="0" w:color="auto"/>
-          <w:right w:val="single" w:sz="4" w:space="0" w:color="auto"/>
-          <w:insideH w:val="single" w:sz="4" w:space="0" w:color="auto"/>
-          <w:insideV w:val="single" w:sz="4" w:space="0" w:color="auto"/>
-        </w:tblBorders>
-        <w:tblLayout w:type="fixed"/>
-        <w:tblCellMar>
-          <w:left w:w="70" w:type="dxa"/>
-          <w:right w:w="70" w:type="dxa"/>
-        </w:tblCellMar>
-        <w:tblLook w:val="0000" w:firstRow="0" w:lastRow="0" w:firstColumn="0" w:lastColumn="0" w:noHBand="0" w:noVBand="0"/>
-      </w:tblPr>
-      <w:tblGrid>
-        <w:gridCol w:w="1150"/>
-        <w:gridCol w:w="1260"/>
-        <w:gridCol w:w="1080"/>
-        <w:gridCol w:w="1080"/>
-        <w:gridCol w:w="2160"/>
-        <w:gridCol w:w="1260"/>
-        <w:gridCol w:w="1222"/>
-      </w:tblGrid>
-      <w:tr>
-        <w:tc>
-          <w:tcPr>
-            <w:tcW w:w="1150" w:type="dxa"/>
-            <w:tcBorders>
-              <w:bottom w:val="single" w:sz="4" w:space="0" w:color="auto"/>
-            </w:tcBorders>
-            <w:shd w:val="clear" w:color="auto" w:fill="E0E0E0"/>
-          </w:tcPr>
-          <w:p>
-            <w:pPr>
-              <w:pStyle w:val="Tabelle"/>
-              <w:rPr>
-                <w:b/>
-                <w:bCs/>
-              </w:rPr>
-            </w:pPr>
-            <w:r>
-              <w:rPr>
-                <w:b/>
-                <w:bCs/>
-              </w:rPr>
-              <w:t>Nr. / ID</w:t>
-            </w:r>
-          </w:p>
-        </w:tc>
-        <w:tc>
-          <w:tcPr>
-            <w:tcW w:w="1260" w:type="dxa"/>
-          </w:tcPr>
-          <w:p>
-            <w:pPr>
-              <w:pStyle w:val="Tabelle"/>
-            </w:pPr>
-            <w:r>
-              <w:t>ANF_12</w:t>
+              <w:t>1</w:t>
             </w:r>
           </w:p>
         </w:tc>
@@ -14078,37 +13837,46 @@
       <w:pPr>
         <w:pStyle w:val="berschrift3"/>
       </w:pPr>
-      <w:bookmarkStart w:id="98" w:name="_Toc43718366"/>
+      <w:bookmarkStart w:id="100" w:name="_Toc43718366"/>
       <w:r>
         <w:t>Beschreibung</w:t>
       </w:r>
-      <w:bookmarkEnd w:id="98"/>
-    </w:p>
-    <w:p>
-      <w:r>
-        <w:t xml:space="preserve">Der in der Bachelorarbeit aufgesetzte Navigations-Stack muss so optimiert werden, dass ein autonomes durchfahren von engen Passagen erfolgen kann. Im Kontext dieses Vorgangs wird „eng“ folgendermaßen definiert: Kleiner als Fahrzeuglänge und breiter als Fahrzeugbreite + </w:t>
-      </w:r>
-      <w:commentRangeStart w:id="99"/>
+      <w:bookmarkEnd w:id="100"/>
+    </w:p>
+    <w:p>
+      <w:r>
+        <w:t xml:space="preserve">Ein </w:t>
+      </w:r>
+      <w:r>
+        <w:t xml:space="preserve">autonomes durchfahren von engen Passagen </w:t>
+      </w:r>
+      <w:r>
+        <w:t>wird umgesetzt</w:t>
+      </w:r>
+      <w:r>
+        <w:t xml:space="preserve">. Im Kontext dieses Vorgangs wird „eng“ folgendermaßen definiert: Kleiner als Fahrzeuglänge und breiter als Fahrzeugbreite + </w:t>
+      </w:r>
+      <w:commentRangeStart w:id="101"/>
       <w:r>
         <w:t>10cm.</w:t>
       </w:r>
-      <w:commentRangeEnd w:id="99"/>
+      <w:commentRangeEnd w:id="101"/>
       <w:r>
         <w:rPr>
           <w:rStyle w:val="Kommentarzeichen"/>
         </w:rPr>
-        <w:commentReference w:id="99"/>
+        <w:commentReference w:id="101"/>
       </w:r>
     </w:p>
     <w:p>
       <w:pPr>
         <w:pStyle w:val="berschrift3"/>
       </w:pPr>
-      <w:bookmarkStart w:id="100" w:name="_Toc43718367"/>
+      <w:bookmarkStart w:id="102" w:name="_Toc43718367"/>
       <w:r>
         <w:t>Wechselwirkungen</w:t>
       </w:r>
-      <w:bookmarkEnd w:id="100"/>
+      <w:bookmarkEnd w:id="102"/>
     </w:p>
     <w:p>
       <w:r>
@@ -14119,26 +13887,36 @@
       <w:pPr>
         <w:pStyle w:val="berschrift3"/>
       </w:pPr>
-      <w:bookmarkStart w:id="101" w:name="_Toc43718368"/>
+      <w:bookmarkStart w:id="103" w:name="_Toc43718368"/>
       <w:r>
         <w:t>Risiken</w:t>
       </w:r>
-      <w:bookmarkEnd w:id="101"/>
+      <w:bookmarkEnd w:id="103"/>
     </w:p>
     <w:p>
       <w:r>
         <w:t>Da es sich um ein Konzeptfahrzeug handelt, kann es zu unvorhergesehenen Planen und Abfahren von Trajektorien kommen.</w:t>
       </w:r>
+      <w:r>
+        <w:t xml:space="preserve"> </w:t>
+      </w:r>
+      <w:bookmarkStart w:id="104" w:name="OLE_LINK9"/>
+      <w:bookmarkStart w:id="105" w:name="OLE_LINK10"/>
+      <w:r>
+        <w:t>Reflektionen von Oberflächen können zu Messfehlern führen.</w:t>
+      </w:r>
+      <w:bookmarkEnd w:id="104"/>
+      <w:bookmarkEnd w:id="105"/>
     </w:p>
     <w:p>
       <w:pPr>
         <w:pStyle w:val="berschrift3"/>
       </w:pPr>
-      <w:bookmarkStart w:id="102" w:name="_Toc43718369"/>
+      <w:bookmarkStart w:id="106" w:name="_Toc43718369"/>
       <w:r>
         <w:t>Testhinweise</w:t>
       </w:r>
-      <w:bookmarkEnd w:id="102"/>
+      <w:bookmarkEnd w:id="106"/>
     </w:p>
     <w:p>
       <w:r>
@@ -14149,11 +13927,11 @@
       <w:pPr>
         <w:pStyle w:val="berschrift3"/>
       </w:pPr>
-      <w:bookmarkStart w:id="103" w:name="_Toc43718370"/>
+      <w:bookmarkStart w:id="107" w:name="_Toc43718370"/>
       <w:r>
         <w:t>Grobschätzung des Aufwands</w:t>
       </w:r>
-      <w:bookmarkEnd w:id="103"/>
+      <w:bookmarkEnd w:id="107"/>
     </w:p>
     <w:p>
       <w:r>
@@ -14165,15 +13943,15 @@
       <w:pPr>
         <w:pStyle w:val="berschrift1"/>
       </w:pPr>
-      <w:bookmarkStart w:id="104" w:name="_Toc43718371"/>
+      <w:bookmarkStart w:id="108" w:name="_Toc43718371"/>
       <w:r>
         <w:t>Verifikationsplan</w:t>
       </w:r>
-      <w:bookmarkEnd w:id="104"/>
-    </w:p>
-    <w:p>
-      <w:r>
-        <w:t>Siehe PDF</w:t>
+      <w:bookmarkEnd w:id="108"/>
+    </w:p>
+    <w:p>
+      <w:r>
+        <w:t>Der Verifikationsplan ist aus Gründen der Bearbeitbarkeit in einem externen PDF aufgeführt.</w:t>
       </w:r>
     </w:p>
     <w:p/>
@@ -14181,11 +13959,11 @@
       <w:pPr>
         <w:pStyle w:val="berschrift1"/>
       </w:pPr>
-      <w:bookmarkStart w:id="105" w:name="_Toc43718372"/>
+      <w:bookmarkStart w:id="109" w:name="_Toc43718372"/>
       <w:r>
         <w:t>Quellenverzeichnis</w:t>
       </w:r>
-      <w:bookmarkEnd w:id="105"/>
+      <w:bookmarkEnd w:id="109"/>
     </w:p>
     <w:p/>
     <w:p>
@@ -14277,7 +14055,6 @@
         <w:ind w:left="700" w:hanging="700"/>
       </w:pPr>
       <w:r>
-        <w:lastRenderedPageBreak/>
         <w:t>[2]</w:t>
       </w:r>
       <w:r>
@@ -14545,7 +14322,7 @@
 
 <file path=word/comments.xml><?xml version="1.0" encoding="utf-8"?>
 <w:comments xmlns:wpc="http://schemas.microsoft.com/office/word/2010/wordprocessingCanvas" xmlns:mo="http://schemas.microsoft.com/office/mac/office/2008/main" xmlns:mc="http://schemas.openxmlformats.org/markup-compatibility/2006" xmlns:mv="urn:schemas-microsoft-com:mac:vml" xmlns:o="urn:schemas-microsoft-com:office:office" xmlns:r="http://schemas.openxmlformats.org/officeDocument/2006/relationships" xmlns:m="http://schemas.openxmlformats.org/officeDocument/2006/math" xmlns:v="urn:schemas-microsoft-com:vml" xmlns:wp14="http://schemas.microsoft.com/office/word/2010/wordprocessingDrawing" xmlns:wp="http://schemas.openxmlformats.org/drawingml/2006/wordprocessingDrawing" xmlns:w10="urn:schemas-microsoft-com:office:word" xmlns:w="http://schemas.openxmlformats.org/wordprocessingml/2006/main" xmlns:w14="http://schemas.microsoft.com/office/word/2010/wordml" xmlns:w15="http://schemas.microsoft.com/office/word/2012/wordml" xmlns:wpg="http://schemas.microsoft.com/office/word/2010/wordprocessingGroup" xmlns:wpi="http://schemas.microsoft.com/office/word/2010/wordprocessingInk" xmlns:wne="http://schemas.microsoft.com/office/word/2006/wordml" xmlns:wps="http://schemas.microsoft.com/office/word/2010/wordprocessingShape" mc:Ignorable="w14 w15 wp14">
-  <w:comment w:id="65" w:author="Hannes Dittmann" w:date="2020-06-22T14:14:00Z" w:initials="HD">
+  <w:comment w:id="70" w:author="Hannes Dittmann" w:date="2020-06-22T14:14:00Z" w:initials="HD">
     <w:p>
       <w:pPr>
         <w:pStyle w:val="Kommentartext"/>
@@ -14569,7 +14346,23 @@
       </w:r>
     </w:p>
   </w:comment>
-  <w:comment w:id="99" w:author="Hannes Dittmann" w:date="2020-05-02T13:29:00Z" w:initials="HD">
+  <w:comment w:id="94" w:author="Hannes Dittmann" w:date="2020-06-23T09:42:00Z" w:initials="HD">
+    <w:p>
+      <w:pPr>
+        <w:pStyle w:val="Kommentartext"/>
+      </w:pPr>
+      <w:r>
+        <w:rPr>
+          <w:rStyle w:val="Kommentarzeichen"/>
+        </w:rPr>
+        <w:annotationRef/>
+      </w:r>
+      <w:r>
+        <w:t>Wird im Laufe des Projekts gefüllt</w:t>
+      </w:r>
+    </w:p>
+  </w:comment>
+  <w:comment w:id="101" w:author="Hannes Dittmann" w:date="2020-05-02T13:29:00Z" w:initials="HD">
     <w:p>
       <w:pPr>
         <w:pStyle w:val="Kommentartext"/>
@@ -14591,6 +14384,7 @@
 <file path=word/commentsExtended.xml><?xml version="1.0" encoding="utf-8"?>
 <w15:commentsEx xmlns:wpc="http://schemas.microsoft.com/office/word/2010/wordprocessingCanvas" xmlns:mo="http://schemas.microsoft.com/office/mac/office/2008/main" xmlns:mc="http://schemas.openxmlformats.org/markup-compatibility/2006" xmlns:mv="urn:schemas-microsoft-com:mac:vml" xmlns:o="urn:schemas-microsoft-com:office:office" xmlns:r="http://schemas.openxmlformats.org/officeDocument/2006/relationships" xmlns:m="http://schemas.openxmlformats.org/officeDocument/2006/math" xmlns:v="urn:schemas-microsoft-com:vml" xmlns:wp14="http://schemas.microsoft.com/office/word/2010/wordprocessingDrawing" xmlns:wp="http://schemas.openxmlformats.org/drawingml/2006/wordprocessingDrawing" xmlns:w10="urn:schemas-microsoft-com:office:word" xmlns:w="http://schemas.openxmlformats.org/wordprocessingml/2006/main" xmlns:w14="http://schemas.microsoft.com/office/word/2010/wordml" xmlns:w15="http://schemas.microsoft.com/office/word/2012/wordml" xmlns:wpg="http://schemas.microsoft.com/office/word/2010/wordprocessingGroup" xmlns:wpi="http://schemas.microsoft.com/office/word/2010/wordprocessingInk" xmlns:wne="http://schemas.microsoft.com/office/word/2006/wordml" xmlns:wps="http://schemas.microsoft.com/office/word/2010/wordprocessingShape" mc:Ignorable="w14 w15 wp14">
   <w15:commentEx w15:paraId="1A8E536C" w15:done="0"/>
+  <w15:commentEx w15:paraId="40CF527B" w15:done="0"/>
   <w15:commentEx w15:paraId="6C24AB4E" w15:done="0"/>
 </w15:commentsEx>
 </file>
@@ -14836,7 +14630,7 @@
         <w:noProof/>
         <w:szCs w:val="20"/>
       </w:rPr>
-      <w:t>10</w:t>
+      <w:t>9</w:t>
     </w:r>
     <w:r>
       <w:rPr>
@@ -16464,6 +16258,119 @@
     </w:lvl>
   </w:abstractNum>
   <w:abstractNum w:abstractNumId="16">
+    <w:nsid w:val="33951321"/>
+    <w:multiLevelType w:val="hybridMultilevel"/>
+    <w:tmpl w:val="1B2CDF38"/>
+    <w:lvl w:ilvl="0" w:tplc="04070001">
+      <w:start w:val="1"/>
+      <w:numFmt w:val="bullet"/>
+      <w:lvlText w:val=""/>
+      <w:lvlJc w:val="left"/>
+      <w:pPr>
+        <w:ind w:left="720" w:hanging="360"/>
+      </w:pPr>
+      <w:rPr>
+        <w:rFonts w:ascii="Symbol" w:hAnsi="Symbol" w:hint="default"/>
+      </w:rPr>
+    </w:lvl>
+    <w:lvl w:ilvl="1" w:tplc="04070003" w:tentative="1">
+      <w:start w:val="1"/>
+      <w:numFmt w:val="bullet"/>
+      <w:lvlText w:val="o"/>
+      <w:lvlJc w:val="left"/>
+      <w:pPr>
+        <w:ind w:left="1440" w:hanging="360"/>
+      </w:pPr>
+      <w:rPr>
+        <w:rFonts w:ascii="Courier New" w:hAnsi="Courier New" w:cs="Courier New" w:hint="default"/>
+      </w:rPr>
+    </w:lvl>
+    <w:lvl w:ilvl="2" w:tplc="04070005" w:tentative="1">
+      <w:start w:val="1"/>
+      <w:numFmt w:val="bullet"/>
+      <w:lvlText w:val=""/>
+      <w:lvlJc w:val="left"/>
+      <w:pPr>
+        <w:ind w:left="2160" w:hanging="360"/>
+      </w:pPr>
+      <w:rPr>
+        <w:rFonts w:ascii="Wingdings" w:hAnsi="Wingdings" w:hint="default"/>
+      </w:rPr>
+    </w:lvl>
+    <w:lvl w:ilvl="3" w:tplc="04070001" w:tentative="1">
+      <w:start w:val="1"/>
+      <w:numFmt w:val="bullet"/>
+      <w:lvlText w:val=""/>
+      <w:lvlJc w:val="left"/>
+      <w:pPr>
+        <w:ind w:left="2880" w:hanging="360"/>
+      </w:pPr>
+      <w:rPr>
+        <w:rFonts w:ascii="Symbol" w:hAnsi="Symbol" w:hint="default"/>
+      </w:rPr>
+    </w:lvl>
+    <w:lvl w:ilvl="4" w:tplc="04070003" w:tentative="1">
+      <w:start w:val="1"/>
+      <w:numFmt w:val="bullet"/>
+      <w:lvlText w:val="o"/>
+      <w:lvlJc w:val="left"/>
+      <w:pPr>
+        <w:ind w:left="3600" w:hanging="360"/>
+      </w:pPr>
+      <w:rPr>
+        <w:rFonts w:ascii="Courier New" w:hAnsi="Courier New" w:cs="Courier New" w:hint="default"/>
+      </w:rPr>
+    </w:lvl>
+    <w:lvl w:ilvl="5" w:tplc="04070005" w:tentative="1">
+      <w:start w:val="1"/>
+      <w:numFmt w:val="bullet"/>
+      <w:lvlText w:val=""/>
+      <w:lvlJc w:val="left"/>
+      <w:pPr>
+        <w:ind w:left="4320" w:hanging="360"/>
+      </w:pPr>
+      <w:rPr>
+        <w:rFonts w:ascii="Wingdings" w:hAnsi="Wingdings" w:hint="default"/>
+      </w:rPr>
+    </w:lvl>
+    <w:lvl w:ilvl="6" w:tplc="04070001" w:tentative="1">
+      <w:start w:val="1"/>
+      <w:numFmt w:val="bullet"/>
+      <w:lvlText w:val=""/>
+      <w:lvlJc w:val="left"/>
+      <w:pPr>
+        <w:ind w:left="5040" w:hanging="360"/>
+      </w:pPr>
+      <w:rPr>
+        <w:rFonts w:ascii="Symbol" w:hAnsi="Symbol" w:hint="default"/>
+      </w:rPr>
+    </w:lvl>
+    <w:lvl w:ilvl="7" w:tplc="04070003" w:tentative="1">
+      <w:start w:val="1"/>
+      <w:numFmt w:val="bullet"/>
+      <w:lvlText w:val="o"/>
+      <w:lvlJc w:val="left"/>
+      <w:pPr>
+        <w:ind w:left="5760" w:hanging="360"/>
+      </w:pPr>
+      <w:rPr>
+        <w:rFonts w:ascii="Courier New" w:hAnsi="Courier New" w:cs="Courier New" w:hint="default"/>
+      </w:rPr>
+    </w:lvl>
+    <w:lvl w:ilvl="8" w:tplc="04070005" w:tentative="1">
+      <w:start w:val="1"/>
+      <w:numFmt w:val="bullet"/>
+      <w:lvlText w:val=""/>
+      <w:lvlJc w:val="left"/>
+      <w:pPr>
+        <w:ind w:left="6480" w:hanging="360"/>
+      </w:pPr>
+      <w:rPr>
+        <w:rFonts w:ascii="Wingdings" w:hAnsi="Wingdings" w:hint="default"/>
+      </w:rPr>
+    </w:lvl>
+  </w:abstractNum>
+  <w:abstractNum w:abstractNumId="17">
     <w:nsid w:val="346B2C6E"/>
     <w:multiLevelType w:val="hybridMultilevel"/>
     <w:tmpl w:val="F45E7ABE"/>
@@ -16603,7 +16510,7 @@
       </w:rPr>
     </w:lvl>
   </w:abstractNum>
-  <w:abstractNum w:abstractNumId="17">
+  <w:abstractNum w:abstractNumId="18">
     <w:nsid w:val="45E34680"/>
     <w:multiLevelType w:val="hybridMultilevel"/>
     <w:tmpl w:val="8F702662"/>
@@ -16716,7 +16623,7 @@
       </w:pPr>
     </w:lvl>
   </w:abstractNum>
-  <w:abstractNum w:abstractNumId="18">
+  <w:abstractNum w:abstractNumId="19">
     <w:nsid w:val="47390EE9"/>
     <w:multiLevelType w:val="hybridMultilevel"/>
     <w:tmpl w:val="9EB28EC4"/>
@@ -16805,7 +16712,7 @@
       </w:pPr>
     </w:lvl>
   </w:abstractNum>
-  <w:abstractNum w:abstractNumId="19">
+  <w:abstractNum w:abstractNumId="20">
     <w:nsid w:val="49AF0304"/>
     <w:multiLevelType w:val="multilevel"/>
     <w:tmpl w:val="0407001D"/>
@@ -16918,7 +16825,120 @@
       </w:pPr>
     </w:lvl>
   </w:abstractNum>
-  <w:abstractNum w:abstractNumId="20">
+  <w:abstractNum w:abstractNumId="21">
+    <w:nsid w:val="49F90965"/>
+    <w:multiLevelType w:val="hybridMultilevel"/>
+    <w:tmpl w:val="B5947168"/>
+    <w:lvl w:ilvl="0" w:tplc="04070001">
+      <w:start w:val="1"/>
+      <w:numFmt w:val="bullet"/>
+      <w:lvlText w:val=""/>
+      <w:lvlJc w:val="left"/>
+      <w:pPr>
+        <w:ind w:left="720" w:hanging="360"/>
+      </w:pPr>
+      <w:rPr>
+        <w:rFonts w:ascii="Symbol" w:hAnsi="Symbol" w:hint="default"/>
+      </w:rPr>
+    </w:lvl>
+    <w:lvl w:ilvl="1" w:tplc="04070003" w:tentative="1">
+      <w:start w:val="1"/>
+      <w:numFmt w:val="bullet"/>
+      <w:lvlText w:val="o"/>
+      <w:lvlJc w:val="left"/>
+      <w:pPr>
+        <w:ind w:left="1440" w:hanging="360"/>
+      </w:pPr>
+      <w:rPr>
+        <w:rFonts w:ascii="Courier New" w:hAnsi="Courier New" w:cs="Courier New" w:hint="default"/>
+      </w:rPr>
+    </w:lvl>
+    <w:lvl w:ilvl="2" w:tplc="04070005" w:tentative="1">
+      <w:start w:val="1"/>
+      <w:numFmt w:val="bullet"/>
+      <w:lvlText w:val=""/>
+      <w:lvlJc w:val="left"/>
+      <w:pPr>
+        <w:ind w:left="2160" w:hanging="360"/>
+      </w:pPr>
+      <w:rPr>
+        <w:rFonts w:ascii="Wingdings" w:hAnsi="Wingdings" w:hint="default"/>
+      </w:rPr>
+    </w:lvl>
+    <w:lvl w:ilvl="3" w:tplc="04070001" w:tentative="1">
+      <w:start w:val="1"/>
+      <w:numFmt w:val="bullet"/>
+      <w:lvlText w:val=""/>
+      <w:lvlJc w:val="left"/>
+      <w:pPr>
+        <w:ind w:left="2880" w:hanging="360"/>
+      </w:pPr>
+      <w:rPr>
+        <w:rFonts w:ascii="Symbol" w:hAnsi="Symbol" w:hint="default"/>
+      </w:rPr>
+    </w:lvl>
+    <w:lvl w:ilvl="4" w:tplc="04070003" w:tentative="1">
+      <w:start w:val="1"/>
+      <w:numFmt w:val="bullet"/>
+      <w:lvlText w:val="o"/>
+      <w:lvlJc w:val="left"/>
+      <w:pPr>
+        <w:ind w:left="3600" w:hanging="360"/>
+      </w:pPr>
+      <w:rPr>
+        <w:rFonts w:ascii="Courier New" w:hAnsi="Courier New" w:cs="Courier New" w:hint="default"/>
+      </w:rPr>
+    </w:lvl>
+    <w:lvl w:ilvl="5" w:tplc="04070005" w:tentative="1">
+      <w:start w:val="1"/>
+      <w:numFmt w:val="bullet"/>
+      <w:lvlText w:val=""/>
+      <w:lvlJc w:val="left"/>
+      <w:pPr>
+        <w:ind w:left="4320" w:hanging="360"/>
+      </w:pPr>
+      <w:rPr>
+        <w:rFonts w:ascii="Wingdings" w:hAnsi="Wingdings" w:hint="default"/>
+      </w:rPr>
+    </w:lvl>
+    <w:lvl w:ilvl="6" w:tplc="04070001" w:tentative="1">
+      <w:start w:val="1"/>
+      <w:numFmt w:val="bullet"/>
+      <w:lvlText w:val=""/>
+      <w:lvlJc w:val="left"/>
+      <w:pPr>
+        <w:ind w:left="5040" w:hanging="360"/>
+      </w:pPr>
+      <w:rPr>
+        <w:rFonts w:ascii="Symbol" w:hAnsi="Symbol" w:hint="default"/>
+      </w:rPr>
+    </w:lvl>
+    <w:lvl w:ilvl="7" w:tplc="04070003" w:tentative="1">
+      <w:start w:val="1"/>
+      <w:numFmt w:val="bullet"/>
+      <w:lvlText w:val="o"/>
+      <w:lvlJc w:val="left"/>
+      <w:pPr>
+        <w:ind w:left="5760" w:hanging="360"/>
+      </w:pPr>
+      <w:rPr>
+        <w:rFonts w:ascii="Courier New" w:hAnsi="Courier New" w:cs="Courier New" w:hint="default"/>
+      </w:rPr>
+    </w:lvl>
+    <w:lvl w:ilvl="8" w:tplc="04070005" w:tentative="1">
+      <w:start w:val="1"/>
+      <w:numFmt w:val="bullet"/>
+      <w:lvlText w:val=""/>
+      <w:lvlJc w:val="left"/>
+      <w:pPr>
+        <w:ind w:left="6480" w:hanging="360"/>
+      </w:pPr>
+      <w:rPr>
+        <w:rFonts w:ascii="Wingdings" w:hAnsi="Wingdings" w:hint="default"/>
+      </w:rPr>
+    </w:lvl>
+  </w:abstractNum>
+  <w:abstractNum w:abstractNumId="22">
     <w:nsid w:val="4AD06546"/>
     <w:multiLevelType w:val="hybridMultilevel"/>
     <w:tmpl w:val="D812C66E"/>
@@ -17058,7 +17078,7 @@
       </w:rPr>
     </w:lvl>
   </w:abstractNum>
-  <w:abstractNum w:abstractNumId="21">
+  <w:abstractNum w:abstractNumId="23">
     <w:nsid w:val="4AE14C02"/>
     <w:multiLevelType w:val="hybridMultilevel"/>
     <w:tmpl w:val="65F60F96"/>
@@ -17199,7 +17219,7 @@
       </w:rPr>
     </w:lvl>
   </w:abstractNum>
-  <w:abstractNum w:abstractNumId="22">
+  <w:abstractNum w:abstractNumId="24">
     <w:nsid w:val="4C14661D"/>
     <w:multiLevelType w:val="hybridMultilevel"/>
     <w:tmpl w:val="5BC071C4"/>
@@ -17312,7 +17332,119 @@
       </w:rPr>
     </w:lvl>
   </w:abstractNum>
-  <w:abstractNum w:abstractNumId="23">
+  <w:abstractNum w:abstractNumId="25">
+    <w:nsid w:val="4D5D2C52"/>
+    <w:multiLevelType w:val="hybridMultilevel"/>
+    <w:tmpl w:val="C9D2F1B2"/>
+    <w:lvl w:ilvl="0" w:tplc="3EDAB9DE">
+      <w:numFmt w:val="bullet"/>
+      <w:lvlText w:val="-"/>
+      <w:lvlJc w:val="left"/>
+      <w:pPr>
+        <w:ind w:left="720" w:hanging="360"/>
+      </w:pPr>
+      <w:rPr>
+        <w:rFonts w:ascii="Tahoma" w:eastAsia="Times New Roman" w:hAnsi="Tahoma" w:cs="Tahoma" w:hint="default"/>
+      </w:rPr>
+    </w:lvl>
+    <w:lvl w:ilvl="1" w:tplc="04070003" w:tentative="1">
+      <w:start w:val="1"/>
+      <w:numFmt w:val="bullet"/>
+      <w:lvlText w:val="o"/>
+      <w:lvlJc w:val="left"/>
+      <w:pPr>
+        <w:ind w:left="1440" w:hanging="360"/>
+      </w:pPr>
+      <w:rPr>
+        <w:rFonts w:ascii="Courier New" w:hAnsi="Courier New" w:cs="Courier New" w:hint="default"/>
+      </w:rPr>
+    </w:lvl>
+    <w:lvl w:ilvl="2" w:tplc="04070005" w:tentative="1">
+      <w:start w:val="1"/>
+      <w:numFmt w:val="bullet"/>
+      <w:lvlText w:val=""/>
+      <w:lvlJc w:val="left"/>
+      <w:pPr>
+        <w:ind w:left="2160" w:hanging="360"/>
+      </w:pPr>
+      <w:rPr>
+        <w:rFonts w:ascii="Wingdings" w:hAnsi="Wingdings" w:hint="default"/>
+      </w:rPr>
+    </w:lvl>
+    <w:lvl w:ilvl="3" w:tplc="04070001" w:tentative="1">
+      <w:start w:val="1"/>
+      <w:numFmt w:val="bullet"/>
+      <w:lvlText w:val=""/>
+      <w:lvlJc w:val="left"/>
+      <w:pPr>
+        <w:ind w:left="2880" w:hanging="360"/>
+      </w:pPr>
+      <w:rPr>
+        <w:rFonts w:ascii="Symbol" w:hAnsi="Symbol" w:hint="default"/>
+      </w:rPr>
+    </w:lvl>
+    <w:lvl w:ilvl="4" w:tplc="04070003" w:tentative="1">
+      <w:start w:val="1"/>
+      <w:numFmt w:val="bullet"/>
+      <w:lvlText w:val="o"/>
+      <w:lvlJc w:val="left"/>
+      <w:pPr>
+        <w:ind w:left="3600" w:hanging="360"/>
+      </w:pPr>
+      <w:rPr>
+        <w:rFonts w:ascii="Courier New" w:hAnsi="Courier New" w:cs="Courier New" w:hint="default"/>
+      </w:rPr>
+    </w:lvl>
+    <w:lvl w:ilvl="5" w:tplc="04070005" w:tentative="1">
+      <w:start w:val="1"/>
+      <w:numFmt w:val="bullet"/>
+      <w:lvlText w:val=""/>
+      <w:lvlJc w:val="left"/>
+      <w:pPr>
+        <w:ind w:left="4320" w:hanging="360"/>
+      </w:pPr>
+      <w:rPr>
+        <w:rFonts w:ascii="Wingdings" w:hAnsi="Wingdings" w:hint="default"/>
+      </w:rPr>
+    </w:lvl>
+    <w:lvl w:ilvl="6" w:tplc="04070001" w:tentative="1">
+      <w:start w:val="1"/>
+      <w:numFmt w:val="bullet"/>
+      <w:lvlText w:val=""/>
+      <w:lvlJc w:val="left"/>
+      <w:pPr>
+        <w:ind w:left="5040" w:hanging="360"/>
+      </w:pPr>
+      <w:rPr>
+        <w:rFonts w:ascii="Symbol" w:hAnsi="Symbol" w:hint="default"/>
+      </w:rPr>
+    </w:lvl>
+    <w:lvl w:ilvl="7" w:tplc="04070003" w:tentative="1">
+      <w:start w:val="1"/>
+      <w:numFmt w:val="bullet"/>
+      <w:lvlText w:val="o"/>
+      <w:lvlJc w:val="left"/>
+      <w:pPr>
+        <w:ind w:left="5760" w:hanging="360"/>
+      </w:pPr>
+      <w:rPr>
+        <w:rFonts w:ascii="Courier New" w:hAnsi="Courier New" w:cs="Courier New" w:hint="default"/>
+      </w:rPr>
+    </w:lvl>
+    <w:lvl w:ilvl="8" w:tplc="04070005" w:tentative="1">
+      <w:start w:val="1"/>
+      <w:numFmt w:val="bullet"/>
+      <w:lvlText w:val=""/>
+      <w:lvlJc w:val="left"/>
+      <w:pPr>
+        <w:ind w:left="6480" w:hanging="360"/>
+      </w:pPr>
+      <w:rPr>
+        <w:rFonts w:ascii="Wingdings" w:hAnsi="Wingdings" w:hint="default"/>
+      </w:rPr>
+    </w:lvl>
+  </w:abstractNum>
+  <w:abstractNum w:abstractNumId="26">
     <w:nsid w:val="4D7D7815"/>
     <w:multiLevelType w:val="hybridMultilevel"/>
     <w:tmpl w:val="106C8282"/>
@@ -17398,7 +17530,7 @@
       </w:pPr>
     </w:lvl>
   </w:abstractNum>
-  <w:abstractNum w:abstractNumId="24">
+  <w:abstractNum w:abstractNumId="27">
     <w:nsid w:val="4E6E1818"/>
     <w:multiLevelType w:val="hybridMultilevel"/>
     <w:tmpl w:val="FF005500"/>
@@ -17487,7 +17619,7 @@
       </w:pPr>
     </w:lvl>
   </w:abstractNum>
-  <w:abstractNum w:abstractNumId="25">
+  <w:abstractNum w:abstractNumId="28">
     <w:nsid w:val="4F831BD2"/>
     <w:multiLevelType w:val="multilevel"/>
     <w:tmpl w:val="38186694"/>
@@ -17555,7 +17687,119 @@
       <w:lvlJc w:val="left"/>
     </w:lvl>
   </w:abstractNum>
-  <w:abstractNum w:abstractNumId="26">
+  <w:abstractNum w:abstractNumId="29">
+    <w:nsid w:val="501A3003"/>
+    <w:multiLevelType w:val="hybridMultilevel"/>
+    <w:tmpl w:val="F06287F4"/>
+    <w:lvl w:ilvl="0" w:tplc="3EDAB9DE">
+      <w:numFmt w:val="bullet"/>
+      <w:lvlText w:val="-"/>
+      <w:lvlJc w:val="left"/>
+      <w:pPr>
+        <w:ind w:left="720" w:hanging="360"/>
+      </w:pPr>
+      <w:rPr>
+        <w:rFonts w:ascii="Tahoma" w:eastAsia="Times New Roman" w:hAnsi="Tahoma" w:cs="Tahoma" w:hint="default"/>
+      </w:rPr>
+    </w:lvl>
+    <w:lvl w:ilvl="1" w:tplc="04070003" w:tentative="1">
+      <w:start w:val="1"/>
+      <w:numFmt w:val="bullet"/>
+      <w:lvlText w:val="o"/>
+      <w:lvlJc w:val="left"/>
+      <w:pPr>
+        <w:ind w:left="1440" w:hanging="360"/>
+      </w:pPr>
+      <w:rPr>
+        <w:rFonts w:ascii="Courier New" w:hAnsi="Courier New" w:cs="Courier New" w:hint="default"/>
+      </w:rPr>
+    </w:lvl>
+    <w:lvl w:ilvl="2" w:tplc="04070005" w:tentative="1">
+      <w:start w:val="1"/>
+      <w:numFmt w:val="bullet"/>
+      <w:lvlText w:val=""/>
+      <w:lvlJc w:val="left"/>
+      <w:pPr>
+        <w:ind w:left="2160" w:hanging="360"/>
+      </w:pPr>
+      <w:rPr>
+        <w:rFonts w:ascii="Wingdings" w:hAnsi="Wingdings" w:hint="default"/>
+      </w:rPr>
+    </w:lvl>
+    <w:lvl w:ilvl="3" w:tplc="04070001" w:tentative="1">
+      <w:start w:val="1"/>
+      <w:numFmt w:val="bullet"/>
+      <w:lvlText w:val=""/>
+      <w:lvlJc w:val="left"/>
+      <w:pPr>
+        <w:ind w:left="2880" w:hanging="360"/>
+      </w:pPr>
+      <w:rPr>
+        <w:rFonts w:ascii="Symbol" w:hAnsi="Symbol" w:hint="default"/>
+      </w:rPr>
+    </w:lvl>
+    <w:lvl w:ilvl="4" w:tplc="04070003" w:tentative="1">
+      <w:start w:val="1"/>
+      <w:numFmt w:val="bullet"/>
+      <w:lvlText w:val="o"/>
+      <w:lvlJc w:val="left"/>
+      <w:pPr>
+        <w:ind w:left="3600" w:hanging="360"/>
+      </w:pPr>
+      <w:rPr>
+        <w:rFonts w:ascii="Courier New" w:hAnsi="Courier New" w:cs="Courier New" w:hint="default"/>
+      </w:rPr>
+    </w:lvl>
+    <w:lvl w:ilvl="5" w:tplc="04070005" w:tentative="1">
+      <w:start w:val="1"/>
+      <w:numFmt w:val="bullet"/>
+      <w:lvlText w:val=""/>
+      <w:lvlJc w:val="left"/>
+      <w:pPr>
+        <w:ind w:left="4320" w:hanging="360"/>
+      </w:pPr>
+      <w:rPr>
+        <w:rFonts w:ascii="Wingdings" w:hAnsi="Wingdings" w:hint="default"/>
+      </w:rPr>
+    </w:lvl>
+    <w:lvl w:ilvl="6" w:tplc="04070001" w:tentative="1">
+      <w:start w:val="1"/>
+      <w:numFmt w:val="bullet"/>
+      <w:lvlText w:val=""/>
+      <w:lvlJc w:val="left"/>
+      <w:pPr>
+        <w:ind w:left="5040" w:hanging="360"/>
+      </w:pPr>
+      <w:rPr>
+        <w:rFonts w:ascii="Symbol" w:hAnsi="Symbol" w:hint="default"/>
+      </w:rPr>
+    </w:lvl>
+    <w:lvl w:ilvl="7" w:tplc="04070003" w:tentative="1">
+      <w:start w:val="1"/>
+      <w:numFmt w:val="bullet"/>
+      <w:lvlText w:val="o"/>
+      <w:lvlJc w:val="left"/>
+      <w:pPr>
+        <w:ind w:left="5760" w:hanging="360"/>
+      </w:pPr>
+      <w:rPr>
+        <w:rFonts w:ascii="Courier New" w:hAnsi="Courier New" w:cs="Courier New" w:hint="default"/>
+      </w:rPr>
+    </w:lvl>
+    <w:lvl w:ilvl="8" w:tplc="04070005" w:tentative="1">
+      <w:start w:val="1"/>
+      <w:numFmt w:val="bullet"/>
+      <w:lvlText w:val=""/>
+      <w:lvlJc w:val="left"/>
+      <w:pPr>
+        <w:ind w:left="6480" w:hanging="360"/>
+      </w:pPr>
+      <w:rPr>
+        <w:rFonts w:ascii="Wingdings" w:hAnsi="Wingdings" w:hint="default"/>
+      </w:rPr>
+    </w:lvl>
+  </w:abstractNum>
+  <w:abstractNum w:abstractNumId="30">
     <w:nsid w:val="52BE0F7B"/>
     <w:multiLevelType w:val="hybridMultilevel"/>
     <w:tmpl w:val="1C52D24C"/>
@@ -17644,7 +17888,7 @@
       </w:pPr>
     </w:lvl>
   </w:abstractNum>
-  <w:abstractNum w:abstractNumId="27">
+  <w:abstractNum w:abstractNumId="31">
     <w:nsid w:val="59392749"/>
     <w:multiLevelType w:val="multilevel"/>
     <w:tmpl w:val="5FD60B68"/>
@@ -17783,7 +18027,7 @@
       </w:rPr>
     </w:lvl>
   </w:abstractNum>
-  <w:abstractNum w:abstractNumId="28">
+  <w:abstractNum w:abstractNumId="32">
     <w:nsid w:val="597D5990"/>
     <w:multiLevelType w:val="multilevel"/>
     <w:tmpl w:val="38186694"/>
@@ -17851,7 +18095,7 @@
       <w:lvlJc w:val="left"/>
     </w:lvl>
   </w:abstractNum>
-  <w:abstractNum w:abstractNumId="29">
+  <w:abstractNum w:abstractNumId="33">
     <w:nsid w:val="5F601D82"/>
     <w:multiLevelType w:val="multilevel"/>
     <w:tmpl w:val="00867BFE"/>
@@ -17974,7 +18218,7 @@
       <w:lvlJc w:val="left"/>
     </w:lvl>
   </w:abstractNum>
-  <w:abstractNum w:abstractNumId="30">
+  <w:abstractNum w:abstractNumId="34">
     <w:nsid w:val="5F8F35A3"/>
     <w:multiLevelType w:val="hybridMultilevel"/>
     <w:tmpl w:val="D786B676"/>
@@ -18087,7 +18331,7 @@
       </w:rPr>
     </w:lvl>
   </w:abstractNum>
-  <w:abstractNum w:abstractNumId="31">
+  <w:abstractNum w:abstractNumId="35">
     <w:nsid w:val="60241E46"/>
     <w:multiLevelType w:val="hybridMultilevel"/>
     <w:tmpl w:val="F8A47592"/>
@@ -18227,7 +18471,7 @@
       </w:rPr>
     </w:lvl>
   </w:abstractNum>
-  <w:abstractNum w:abstractNumId="32">
+  <w:abstractNum w:abstractNumId="36">
     <w:nsid w:val="60642BA4"/>
     <w:multiLevelType w:val="hybridMultilevel"/>
     <w:tmpl w:val="D3061AE4"/>
@@ -18313,7 +18557,7 @@
       </w:pPr>
     </w:lvl>
   </w:abstractNum>
-  <w:abstractNum w:abstractNumId="33">
+  <w:abstractNum w:abstractNumId="37">
     <w:nsid w:val="640027A1"/>
     <w:multiLevelType w:val="hybridMultilevel"/>
     <w:tmpl w:val="C9FA1DC2"/>
@@ -18452,7 +18696,7 @@
       </w:rPr>
     </w:lvl>
   </w:abstractNum>
-  <w:abstractNum w:abstractNumId="34">
+  <w:abstractNum w:abstractNumId="38">
     <w:nsid w:val="76770A5F"/>
     <w:multiLevelType w:val="hybridMultilevel"/>
     <w:tmpl w:val="199E3E5E"/>
@@ -18564,7 +18808,7 @@
       </w:rPr>
     </w:lvl>
   </w:abstractNum>
-  <w:abstractNum w:abstractNumId="35">
+  <w:abstractNum w:abstractNumId="39">
     <w:nsid w:val="772B7FCB"/>
     <w:multiLevelType w:val="hybridMultilevel"/>
     <w:tmpl w:val="EAB0E20C"/>
@@ -18678,10 +18922,10 @@
     </w:lvl>
   </w:abstractNum>
   <w:num w:numId="1">
-    <w:abstractNumId w:val="17"/>
+    <w:abstractNumId w:val="18"/>
   </w:num>
   <w:num w:numId="2">
-    <w:abstractNumId w:val="29"/>
+    <w:abstractNumId w:val="33"/>
   </w:num>
   <w:num w:numId="3">
     <w:abstractNumId w:val="8"/>
@@ -18690,52 +18934,52 @@
     <w:abstractNumId w:val="6"/>
   </w:num>
   <w:num w:numId="5">
-    <w:abstractNumId w:val="25"/>
+    <w:abstractNumId w:val="28"/>
   </w:num>
   <w:num w:numId="6">
-    <w:abstractNumId w:val="19"/>
+    <w:abstractNumId w:val="20"/>
   </w:num>
   <w:num w:numId="7">
-    <w:abstractNumId w:val="28"/>
+    <w:abstractNumId w:val="32"/>
   </w:num>
   <w:num w:numId="8">
-    <w:abstractNumId w:val="33"/>
+    <w:abstractNumId w:val="37"/>
   </w:num>
   <w:num w:numId="9">
     <w:abstractNumId w:val="1"/>
   </w:num>
   <w:num w:numId="10">
-    <w:abstractNumId w:val="27"/>
+    <w:abstractNumId w:val="31"/>
   </w:num>
   <w:num w:numId="11">
-    <w:abstractNumId w:val="20"/>
+    <w:abstractNumId w:val="22"/>
   </w:num>
   <w:num w:numId="12">
     <w:abstractNumId w:val="2"/>
   </w:num>
   <w:num w:numId="13">
-    <w:abstractNumId w:val="21"/>
+    <w:abstractNumId w:val="23"/>
   </w:num>
   <w:num w:numId="14">
-    <w:abstractNumId w:val="31"/>
+    <w:abstractNumId w:val="35"/>
   </w:num>
   <w:num w:numId="15">
     <w:abstractNumId w:val="14"/>
   </w:num>
   <w:num w:numId="16">
-    <w:abstractNumId w:val="16"/>
+    <w:abstractNumId w:val="17"/>
   </w:num>
   <w:num w:numId="17">
     <w:abstractNumId w:val="13"/>
   </w:num>
   <w:num w:numId="18">
-    <w:abstractNumId w:val="22"/>
+    <w:abstractNumId w:val="24"/>
   </w:num>
   <w:num w:numId="19">
-    <w:abstractNumId w:val="35"/>
+    <w:abstractNumId w:val="39"/>
   </w:num>
   <w:num w:numId="20">
-    <w:abstractNumId w:val="18"/>
+    <w:abstractNumId w:val="19"/>
   </w:num>
   <w:num w:numId="21">
     <w:abstractNumId w:val="4"/>
@@ -18744,34 +18988,34 @@
     <w:abstractNumId w:val="7"/>
   </w:num>
   <w:num w:numId="23">
-    <w:abstractNumId w:val="24"/>
+    <w:abstractNumId w:val="27"/>
   </w:num>
   <w:num w:numId="24">
     <w:abstractNumId w:val="11"/>
   </w:num>
   <w:num w:numId="25">
-    <w:abstractNumId w:val="34"/>
+    <w:abstractNumId w:val="38"/>
   </w:num>
   <w:num w:numId="26">
     <w:abstractNumId w:val="0"/>
   </w:num>
   <w:num w:numId="27">
-    <w:abstractNumId w:val="30"/>
+    <w:abstractNumId w:val="34"/>
   </w:num>
   <w:num w:numId="28">
     <w:abstractNumId w:val="15"/>
   </w:num>
   <w:num w:numId="29">
-    <w:abstractNumId w:val="26"/>
+    <w:abstractNumId w:val="30"/>
   </w:num>
   <w:num w:numId="30">
-    <w:abstractNumId w:val="32"/>
+    <w:abstractNumId w:val="36"/>
   </w:num>
   <w:num w:numId="31">
     <w:abstractNumId w:val="5"/>
   </w:num>
   <w:num w:numId="32">
-    <w:abstractNumId w:val="23"/>
+    <w:abstractNumId w:val="26"/>
   </w:num>
   <w:num w:numId="33">
     <w:abstractNumId w:val="12"/>
@@ -18784,6 +19028,18 @@
   </w:num>
   <w:num w:numId="36">
     <w:abstractNumId w:val="9"/>
+  </w:num>
+  <w:num w:numId="37">
+    <w:abstractNumId w:val="16"/>
+  </w:num>
+  <w:num w:numId="38">
+    <w:abstractNumId w:val="29"/>
+  </w:num>
+  <w:num w:numId="39">
+    <w:abstractNumId w:val="21"/>
+  </w:num>
+  <w:num w:numId="40">
+    <w:abstractNumId w:val="25"/>
   </w:num>
 </w:numbering>
 </file>
@@ -19196,7 +19452,7 @@
   <w:style w:type="paragraph" w:default="1" w:styleId="Standard">
     <w:name w:val="Normal"/>
     <w:qFormat/>
-    <w:rsid w:val="00DF1D19"/>
+    <w:rsid w:val="00425891"/>
     <w:pPr>
       <w:spacing w:after="220"/>
     </w:pPr>
@@ -20393,7 +20649,7 @@
 </file>
 
 <file path=customXml/itemProps1.xml><?xml version="1.0" encoding="utf-8"?>
-<ds:datastoreItem xmlns:ds="http://schemas.openxmlformats.org/officeDocument/2006/customXml" ds:itemID="{0E198C39-F906-1E46-AA98-5A384FE92E9E}">
+<ds:datastoreItem xmlns:ds="http://schemas.openxmlformats.org/officeDocument/2006/customXml" ds:itemID="{4D287368-4401-A24C-89D6-8EA6E709A27F}">
   <ds:schemaRefs>
     <ds:schemaRef ds:uri="http://schemas.openxmlformats.org/officeDocument/2006/bibliography"/>
   </ds:schemaRefs>

</xml_diff>